<commit_message>
añadido atributo nodo padre a Node y cambio el tipo de relNodo por un conjunto de enteros en Paso,de Writer elimino grammarWithActions, elimino entryChain y creo pending chain y read chain,tres metodos para añadir pasos, actualiza el nivel de los nodos y calcula la altura del arbol.
</commit_message>
<xml_diff>
--- a/documentation/memoria.docx
+++ b/documentation/memoria.docx
@@ -1769,16 +1769,7 @@
         </w:rPr>
       </w:pPr>
       <w:r>
-        <w:t xml:space="preserve">Se separa la producción y por cada símbolo si no es una </w:t>
-      </w:r>
-      <w:r>
-        <w:t>acción</w:t>
-      </w:r>
-      <w:r>
-        <w:t xml:space="preserve"> se añade al resultado</w:t>
-      </w:r>
-      <w:r>
-        <w:t>.</w:t>
+        <w:t>Se separa la producción y por cada símbolo si no es una acción se añade al resultado.</w:t>
       </w:r>
     </w:p>
     <w:p>
@@ -1860,6 +1851,50 @@
           <w:b/>
           <w:bCs/>
         </w:rPr>
+        <w:t>():</w:t>
+      </w:r>
+    </w:p>
+    <w:p>
+      <w:r>
+        <w:t>Lee y guarda la gramática desde un archivo de texto.</w:t>
+      </w:r>
+    </w:p>
+    <w:p>
+      <w:r>
+        <w:t>Por cada línea la separa en antecedente</w:t>
+      </w:r>
+      <w:r>
+        <w:t xml:space="preserve"> y producciones y se separa las producciones. Se añade el antecedente a la lista si no está y se guarda en el mapa de la gramática con acciones una lista nueva con el antecedente como clave. Se añaden cada producción a la lista anteriormente mencionada.</w:t>
+      </w:r>
+    </w:p>
+    <w:p>
+      <w:pPr>
+        <w:rPr>
+          <w:b/>
+          <w:bCs/>
+        </w:rPr>
+      </w:pPr>
+      <w:r>
+        <w:rPr>
+          <w:b/>
+          <w:bCs/>
+        </w:rPr>
+        <w:t xml:space="preserve">public void </w:t>
+      </w:r>
+      <w:proofErr w:type="spellStart"/>
+      <w:r>
+        <w:rPr>
+          <w:b/>
+          <w:bCs/>
+        </w:rPr>
+        <w:t>writeTraductor</w:t>
+      </w:r>
+      <w:proofErr w:type="spellEnd"/>
+      <w:r>
+        <w:rPr>
+          <w:b/>
+          <w:bCs/>
+        </w:rPr>
         <w:t>()</w:t>
       </w:r>
       <w:r>
@@ -1872,63 +1907,6 @@
     </w:p>
     <w:p>
       <w:r>
-        <w:t>Lee y guarda la gramática desde un archivo de texto.</w:t>
-      </w:r>
-    </w:p>
-    <w:p>
-      <w:r>
-        <w:t>Por cada línea la separa en antecedente</w:t>
-      </w:r>
-      <w:r>
-        <w:t xml:space="preserve"> y producciones y se separa las producciones. Se añade el antecedente a la lista si no está y se guarda en el mapa de la gramática con acciones una lista nueva con el antecedente como clave. S</w:t>
-      </w:r>
-      <w:r>
-        <w:t>e añaden</w:t>
-      </w:r>
-      <w:r>
-        <w:t xml:space="preserve"> cada producción a la lista anteriormente mencionada.</w:t>
-      </w:r>
-    </w:p>
-    <w:p>
-      <w:pPr>
-        <w:rPr>
-          <w:b/>
-          <w:bCs/>
-        </w:rPr>
-      </w:pPr>
-      <w:r>
-        <w:rPr>
-          <w:b/>
-          <w:bCs/>
-        </w:rPr>
-        <w:t xml:space="preserve">public void </w:t>
-      </w:r>
-      <w:proofErr w:type="spellStart"/>
-      <w:r>
-        <w:rPr>
-          <w:b/>
-          <w:bCs/>
-        </w:rPr>
-        <w:t>writeTraductor</w:t>
-      </w:r>
-      <w:proofErr w:type="spellEnd"/>
-      <w:r>
-        <w:rPr>
-          <w:b/>
-          <w:bCs/>
-        </w:rPr>
-        <w:t>()</w:t>
-      </w:r>
-      <w:r>
-        <w:rPr>
-          <w:b/>
-          <w:bCs/>
-        </w:rPr>
-        <w:t>:</w:t>
-      </w:r>
-    </w:p>
-    <w:p>
-      <w:r>
         <w:t>E</w:t>
       </w:r>
       <w:r>
@@ -2035,14 +2013,7 @@
           <w:b/>
           <w:bCs/>
         </w:rPr>
-        <w:t xml:space="preserve"> traductor)</w:t>
-      </w:r>
-      <w:r>
-        <w:rPr>
-          <w:b/>
-          <w:bCs/>
-        </w:rPr>
-        <w:t>:</w:t>
+        <w:t xml:space="preserve"> traductor):</w:t>
       </w:r>
     </w:p>
     <w:p>
@@ -2062,23 +2033,11 @@
         <w:t xml:space="preserve"> </w:t>
       </w:r>
       <w:r>
-        <w:t>Añade a</w:t>
-      </w:r>
-      <w:r>
-        <w:t xml:space="preserve">l mapa de </w:t>
-      </w:r>
-      <w:proofErr w:type="spellStart"/>
-      <w:r>
-        <w:t>r</w:t>
-      </w:r>
-      <w:r>
-        <w:t>ule</w:t>
-      </w:r>
-      <w:r>
-        <w:t>Id</w:t>
-      </w:r>
-      <w:r>
-        <w:t>s</w:t>
+        <w:t xml:space="preserve">Añade al mapa de </w:t>
+      </w:r>
+      <w:proofErr w:type="spellStart"/>
+      <w:r>
+        <w:t>ruleIds</w:t>
       </w:r>
       <w:proofErr w:type="spellEnd"/>
       <w:r>
@@ -2612,8 +2571,3748 @@
       </w:r>
     </w:p>
     <w:p>
+      <w:pPr>
+        <w:pStyle w:val="Ttulo1"/>
+      </w:pPr>
+      <w:r>
+        <w:t>ApiCreatorXML V0.</w:t>
+      </w:r>
+      <w:r>
+        <w:t>2</w:t>
+      </w:r>
+    </w:p>
+    <w:p/>
+    <w:p>
+      <w:pPr>
+        <w:pStyle w:val="Ttulo2"/>
+      </w:pPr>
+      <w:r>
+        <w:t>Clase ApiCreatorXML V0.1</w:t>
+      </w:r>
+    </w:p>
+    <w:p/>
+    <w:p>
+      <w:r>
+        <w:t xml:space="preserve">Se utiliza para comprobar el funcionamiento de la </w:t>
+      </w:r>
+      <w:r>
+        <w:t>API</w:t>
+      </w:r>
+      <w:r>
+        <w:t>. Crea el escritor y escribe la parte del traductor. Añade los nodos y escribe la parte del árbol.  Añade una serie de pasos y escribe la parte de contenido. Por último, crea el XML.</w:t>
+      </w:r>
+    </w:p>
+    <w:p>
+      <w:pPr>
+        <w:pStyle w:val="Ttulo2"/>
+      </w:pPr>
+      <w:r>
+        <w:t xml:space="preserve">Clase </w:t>
+      </w:r>
+      <w:proofErr w:type="spellStart"/>
+      <w:r>
+        <w:t>Node</w:t>
+      </w:r>
+      <w:proofErr w:type="spellEnd"/>
+      <w:r>
+        <w:t xml:space="preserve"> V0.</w:t>
+      </w:r>
+      <w:r>
+        <w:t>2</w:t>
+      </w:r>
+    </w:p>
+    <w:p>
+      <w:r>
+        <w:t>Representa los nodos de la parte de árbol del XML</w:t>
+      </w:r>
+    </w:p>
+    <w:p>
+      <w:pPr>
+        <w:rPr>
+          <w:b/>
+          <w:bCs/>
+        </w:rPr>
+      </w:pPr>
+      <w:r>
+        <w:rPr>
+          <w:b/>
+          <w:bCs/>
+        </w:rPr>
+        <w:t>Atributos:</w:t>
+      </w:r>
+    </w:p>
+    <w:p>
+      <w:r>
+        <w:rPr>
+          <w:b/>
+          <w:bCs/>
+        </w:rPr>
+        <w:t>private Integer id:</w:t>
+      </w:r>
+      <w:r>
+        <w:rPr>
+          <w:b/>
+          <w:bCs/>
+        </w:rPr>
+        <w:t xml:space="preserve"> </w:t>
+      </w:r>
+      <w:r>
+        <w:t>id del nodo, se crea automáticamente según vas añadiendo nodos.</w:t>
+      </w:r>
+    </w:p>
+    <w:p>
+      <w:r>
+        <w:rPr>
+          <w:b/>
+          <w:bCs/>
+        </w:rPr>
+        <w:t xml:space="preserve">private String </w:t>
+      </w:r>
+      <w:proofErr w:type="spellStart"/>
+      <w:r>
+        <w:rPr>
+          <w:b/>
+          <w:bCs/>
+        </w:rPr>
+        <w:t>element</w:t>
+      </w:r>
+      <w:proofErr w:type="spellEnd"/>
+      <w:r>
+        <w:rPr>
+          <w:b/>
+          <w:bCs/>
+        </w:rPr>
+        <w:t xml:space="preserve">:  </w:t>
+      </w:r>
+      <w:r>
+        <w:t>elemento del nodo.</w:t>
+      </w:r>
+    </w:p>
+    <w:p>
+      <w:r>
+        <w:rPr>
+          <w:b/>
+          <w:bCs/>
+        </w:rPr>
+        <w:t>private Boolean terminal:</w:t>
+      </w:r>
+      <w:r>
+        <w:rPr>
+          <w:b/>
+          <w:bCs/>
+        </w:rPr>
+        <w:t xml:space="preserve"> </w:t>
+      </w:r>
+      <w:r>
+        <w:t>true si es terminal false si no lo es.</w:t>
+      </w:r>
+    </w:p>
+    <w:p>
+      <w:r>
+        <w:rPr>
+          <w:b/>
+          <w:bCs/>
+        </w:rPr>
+        <w:t>private Integer nivel:</w:t>
+      </w:r>
+      <w:r>
+        <w:rPr>
+          <w:b/>
+          <w:bCs/>
+        </w:rPr>
+        <w:t xml:space="preserve"> </w:t>
+      </w:r>
+      <w:r>
+        <w:t>nivel</w:t>
+      </w:r>
+      <w:r>
+        <w:rPr>
+          <w:b/>
+          <w:bCs/>
+        </w:rPr>
+        <w:t xml:space="preserve"> </w:t>
+      </w:r>
+      <w:r>
+        <w:t>del árbol en el que se encuentra.</w:t>
+      </w:r>
+    </w:p>
+    <w:p>
+      <w:r>
+        <w:rPr>
+          <w:b/>
+          <w:bCs/>
+        </w:rPr>
+        <w:t>P</w:t>
+      </w:r>
+      <w:r>
+        <w:rPr>
+          <w:b/>
+          <w:bCs/>
+        </w:rPr>
+        <w:t>rivate</w:t>
+      </w:r>
+      <w:r>
+        <w:rPr>
+          <w:b/>
+          <w:bCs/>
+        </w:rPr>
+        <w:t xml:space="preserve"> </w:t>
+      </w:r>
+      <w:proofErr w:type="spellStart"/>
+      <w:r>
+        <w:rPr>
+          <w:b/>
+          <w:bCs/>
+        </w:rPr>
+        <w:t>Node</w:t>
+      </w:r>
+      <w:proofErr w:type="spellEnd"/>
+      <w:r>
+        <w:rPr>
+          <w:b/>
+          <w:bCs/>
+        </w:rPr>
+        <w:t xml:space="preserve"> </w:t>
+      </w:r>
+      <w:proofErr w:type="spellStart"/>
+      <w:r>
+        <w:rPr>
+          <w:b/>
+          <w:bCs/>
+        </w:rPr>
+        <w:t>fahterNode</w:t>
+      </w:r>
+      <w:proofErr w:type="spellEnd"/>
+      <w:r>
+        <w:rPr>
+          <w:b/>
+          <w:bCs/>
+        </w:rPr>
+        <w:t>:</w:t>
+      </w:r>
+      <w:r>
+        <w:rPr>
+          <w:b/>
+          <w:bCs/>
+        </w:rPr>
+        <w:t xml:space="preserve"> </w:t>
+      </w:r>
+      <w:r>
+        <w:t xml:space="preserve">nodo padre en el árbol </w:t>
+      </w:r>
+      <w:proofErr w:type="spellStart"/>
+      <w:r>
+        <w:t>sintactico</w:t>
+      </w:r>
+      <w:proofErr w:type="spellEnd"/>
+      <w:r>
+        <w:t>.</w:t>
+      </w:r>
+    </w:p>
+    <w:p>
+      <w:pPr>
+        <w:rPr>
+          <w:b/>
+          <w:bCs/>
+        </w:rPr>
+      </w:pPr>
+      <w:r>
+        <w:rPr>
+          <w:b/>
+          <w:bCs/>
+        </w:rPr>
+        <w:t>Constructor:</w:t>
+      </w:r>
+    </w:p>
+    <w:p>
+      <w:pPr>
+        <w:rPr>
+          <w:b/>
+          <w:bCs/>
+        </w:rPr>
+      </w:pPr>
+      <w:r>
+        <w:rPr>
+          <w:b/>
+          <w:bCs/>
+        </w:rPr>
+        <w:t xml:space="preserve">public </w:t>
+      </w:r>
+      <w:proofErr w:type="spellStart"/>
+      <w:r>
+        <w:rPr>
+          <w:b/>
+          <w:bCs/>
+        </w:rPr>
+        <w:t>Node</w:t>
+      </w:r>
+      <w:proofErr w:type="spellEnd"/>
+      <w:r>
+        <w:rPr>
+          <w:b/>
+          <w:bCs/>
+        </w:rPr>
+        <w:t xml:space="preserve">(Integer id, String </w:t>
+      </w:r>
+      <w:proofErr w:type="spellStart"/>
+      <w:r>
+        <w:rPr>
+          <w:b/>
+          <w:bCs/>
+        </w:rPr>
+        <w:t>element</w:t>
+      </w:r>
+      <w:proofErr w:type="spellEnd"/>
+      <w:r>
+        <w:rPr>
+          <w:b/>
+          <w:bCs/>
+        </w:rPr>
+        <w:t>, Boolean terminal, Integer nivel)</w:t>
+      </w:r>
+      <w:r>
+        <w:rPr>
+          <w:b/>
+          <w:bCs/>
+        </w:rPr>
+        <w:t>:</w:t>
+      </w:r>
+    </w:p>
+    <w:p>
+      <w:r>
+        <w:t>R</w:t>
+      </w:r>
+      <w:r>
+        <w:t>ecoge</w:t>
+      </w:r>
+      <w:r>
+        <w:t xml:space="preserve"> los datos pertenecientes a todos los atributos y los asigna.</w:t>
+      </w:r>
+    </w:p>
+    <w:p>
+      <w:pPr>
+        <w:pStyle w:val="Ttulo2"/>
+      </w:pPr>
+      <w:r>
+        <w:lastRenderedPageBreak/>
+        <w:t>Clase Paso V0.1</w:t>
+      </w:r>
+    </w:p>
+    <w:p/>
+    <w:p>
+      <w:pPr>
+        <w:rPr>
+          <w:b/>
+          <w:bCs/>
+        </w:rPr>
+      </w:pPr>
+      <w:r>
+        <w:rPr>
+          <w:b/>
+          <w:bCs/>
+        </w:rPr>
+        <w:t>private Integer id</w:t>
+      </w:r>
+      <w:r>
+        <w:rPr>
+          <w:b/>
+          <w:bCs/>
+        </w:rPr>
+        <w:t xml:space="preserve">: </w:t>
+      </w:r>
+      <w:r>
+        <w:t>representa el id</w:t>
+      </w:r>
+      <w:r>
+        <w:t xml:space="preserve"> del paso, el cual se asigna automáticamente cuando se añaden los pasos.</w:t>
+      </w:r>
+    </w:p>
+    <w:p>
+      <w:r>
+        <w:rPr>
+          <w:b/>
+          <w:bCs/>
+        </w:rPr>
+        <w:t>private String tipo:</w:t>
+      </w:r>
+      <w:r>
+        <w:rPr>
+          <w:b/>
+          <w:bCs/>
+        </w:rPr>
+        <w:t xml:space="preserve"> </w:t>
+      </w:r>
+      <w:r>
+        <w:t>describe el tipo de paso(“</w:t>
+      </w:r>
+      <w:proofErr w:type="spellStart"/>
+      <w:r>
+        <w:t>DespDes</w:t>
+      </w:r>
+      <w:proofErr w:type="spellEnd"/>
+      <w:r>
+        <w:t>” para desplazamientos en descendentes, “</w:t>
+      </w:r>
+      <w:proofErr w:type="spellStart"/>
+      <w:r>
+        <w:t>derivacion</w:t>
+      </w:r>
+      <w:proofErr w:type="spellEnd"/>
+      <w:r>
+        <w:t>” para derivaciones, “desplazamiento” para desplazamientos en ascendentes y “</w:t>
+      </w:r>
+      <w:proofErr w:type="spellStart"/>
+      <w:r>
+        <w:t>reduccion</w:t>
+      </w:r>
+      <w:proofErr w:type="spellEnd"/>
+      <w:r>
+        <w:t>” para reducciones ).</w:t>
+      </w:r>
+    </w:p>
+    <w:p>
+      <w:r>
+        <w:rPr>
+          <w:b/>
+          <w:bCs/>
+        </w:rPr>
+        <w:t xml:space="preserve">private String </w:t>
+      </w:r>
+      <w:r>
+        <w:rPr>
+          <w:b/>
+          <w:bCs/>
+        </w:rPr>
+        <w:t xml:space="preserve">leído: </w:t>
+      </w:r>
+      <w:r>
+        <w:t>parte de la cadena leída.</w:t>
+      </w:r>
+    </w:p>
+    <w:p>
+      <w:r>
+        <w:rPr>
+          <w:b/>
+          <w:bCs/>
+        </w:rPr>
+        <w:t>private String pendiente:</w:t>
+      </w:r>
+      <w:r>
+        <w:rPr>
+          <w:b/>
+          <w:bCs/>
+        </w:rPr>
+        <w:t xml:space="preserve"> </w:t>
+      </w:r>
+      <w:r>
+        <w:t>parte de</w:t>
+      </w:r>
+      <w:r>
+        <w:rPr>
+          <w:b/>
+          <w:bCs/>
+        </w:rPr>
+        <w:t xml:space="preserve"> </w:t>
+      </w:r>
+      <w:r>
+        <w:t>la cadena pendiente.</w:t>
+      </w:r>
+    </w:p>
+    <w:p>
+      <w:pPr>
+        <w:rPr>
+          <w:b/>
+          <w:bCs/>
+        </w:rPr>
+      </w:pPr>
+      <w:r>
+        <w:rPr>
+          <w:b/>
+          <w:bCs/>
+        </w:rPr>
+        <w:t>private String elemento:</w:t>
+      </w:r>
+      <w:r>
+        <w:rPr>
+          <w:b/>
+          <w:bCs/>
+        </w:rPr>
+        <w:t xml:space="preserve"> </w:t>
+      </w:r>
+      <w:r>
+        <w:t>ele</w:t>
+      </w:r>
+      <w:r>
+        <w:t>mento que se está procesando.</w:t>
+      </w:r>
+    </w:p>
+    <w:p>
+      <w:pPr>
+        <w:rPr>
+          <w:b/>
+          <w:bCs/>
+        </w:rPr>
+      </w:pPr>
+      <w:r>
+        <w:rPr>
+          <w:b/>
+          <w:bCs/>
+        </w:rPr>
+        <w:t>private String valor:</w:t>
+      </w:r>
+      <w:r>
+        <w:rPr>
+          <w:b/>
+          <w:bCs/>
+        </w:rPr>
+        <w:t xml:space="preserve"> </w:t>
+      </w:r>
+      <w:r>
+        <w:t>valor del elemento que se está procesando.</w:t>
+      </w:r>
+      <w:r>
+        <w:rPr>
+          <w:b/>
+          <w:bCs/>
+        </w:rPr>
+        <w:t xml:space="preserve"> </w:t>
+      </w:r>
+    </w:p>
+    <w:p>
+      <w:pPr>
+        <w:rPr>
+          <w:b/>
+          <w:bCs/>
+        </w:rPr>
+      </w:pPr>
+      <w:r>
+        <w:rPr>
+          <w:b/>
+          <w:bCs/>
+        </w:rPr>
+        <w:t>private String regla:</w:t>
+      </w:r>
+      <w:r>
+        <w:rPr>
+          <w:b/>
+          <w:bCs/>
+        </w:rPr>
+        <w:t xml:space="preserve"> </w:t>
+      </w:r>
+      <w:r>
+        <w:t>regla correspondiente al paso (dicha regla solo se añade si es el primer elemento de la regla )</w:t>
+      </w:r>
+    </w:p>
+    <w:p>
+      <w:r>
+        <w:rPr>
+          <w:b/>
+          <w:bCs/>
+        </w:rPr>
+        <w:t xml:space="preserve">private Integer </w:t>
+      </w:r>
+      <w:proofErr w:type="spellStart"/>
+      <w:r>
+        <w:rPr>
+          <w:b/>
+          <w:bCs/>
+        </w:rPr>
+        <w:t>widthRule</w:t>
+      </w:r>
+      <w:proofErr w:type="spellEnd"/>
+      <w:r>
+        <w:t>: ancho de la regla (pendiente de eliminar)</w:t>
+      </w:r>
+    </w:p>
+    <w:p>
+      <w:r>
+        <w:rPr>
+          <w:b/>
+          <w:bCs/>
+        </w:rPr>
+        <w:t xml:space="preserve">private </w:t>
+      </w:r>
+      <w:proofErr w:type="spellStart"/>
+      <w:r>
+        <w:rPr>
+          <w:b/>
+          <w:bCs/>
+        </w:rPr>
+        <w:t>HashSet</w:t>
+      </w:r>
+      <w:proofErr w:type="spellEnd"/>
+      <w:r>
+        <w:rPr>
+          <w:b/>
+          <w:bCs/>
+        </w:rPr>
+        <w:t>&lt;Integer&gt;</w:t>
+      </w:r>
+      <w:r>
+        <w:rPr>
+          <w:b/>
+          <w:bCs/>
+        </w:rPr>
+        <w:t xml:space="preserve"> </w:t>
+      </w:r>
+      <w:proofErr w:type="spellStart"/>
+      <w:r>
+        <w:rPr>
+          <w:b/>
+          <w:bCs/>
+        </w:rPr>
+        <w:t>relNodo</w:t>
+      </w:r>
+      <w:proofErr w:type="spellEnd"/>
+      <w:r>
+        <w:rPr>
+          <w:b/>
+          <w:bCs/>
+        </w:rPr>
+        <w:t xml:space="preserve">: </w:t>
+      </w:r>
+      <w:r>
+        <w:t>nodo que produce este paso. (paso padre).</w:t>
+      </w:r>
+    </w:p>
+    <w:p>
+      <w:r>
+        <w:rPr>
+          <w:b/>
+          <w:bCs/>
+        </w:rPr>
+        <w:t xml:space="preserve">private ArrayList&lt;Integer&gt; </w:t>
+      </w:r>
+      <w:proofErr w:type="spellStart"/>
+      <w:r>
+        <w:rPr>
+          <w:b/>
+          <w:bCs/>
+        </w:rPr>
+        <w:t>changedNodes</w:t>
+      </w:r>
+      <w:proofErr w:type="spellEnd"/>
+      <w:r>
+        <w:rPr>
+          <w:b/>
+          <w:bCs/>
+        </w:rPr>
+        <w:t xml:space="preserve">: </w:t>
+      </w:r>
+      <w:r>
+        <w:t xml:space="preserve">nodos que cambian después de este paso. </w:t>
+      </w:r>
+    </w:p>
+    <w:p>
+      <w:r>
+        <w:rPr>
+          <w:b/>
+          <w:bCs/>
+        </w:rPr>
+        <w:t xml:space="preserve">private ArrayList&lt;String&gt; </w:t>
+      </w:r>
+      <w:proofErr w:type="spellStart"/>
+      <w:r>
+        <w:rPr>
+          <w:b/>
+          <w:bCs/>
+        </w:rPr>
+        <w:t>changes</w:t>
+      </w:r>
+      <w:proofErr w:type="spellEnd"/>
+      <w:r>
+        <w:rPr>
+          <w:b/>
+          <w:bCs/>
+        </w:rPr>
+        <w:t>:</w:t>
+      </w:r>
+      <w:r>
+        <w:rPr>
+          <w:b/>
+          <w:bCs/>
+        </w:rPr>
+        <w:t xml:space="preserve"> </w:t>
+      </w:r>
+      <w:r>
+        <w:t>valo</w:t>
+      </w:r>
+      <w:r>
+        <w:t>r de los pasos que van a cambiar después de este paso.</w:t>
+      </w:r>
+    </w:p>
+    <w:p>
+      <w:pPr>
+        <w:rPr>
+          <w:b/>
+          <w:bCs/>
+        </w:rPr>
+      </w:pPr>
+      <w:r>
+        <w:rPr>
+          <w:b/>
+          <w:bCs/>
+        </w:rPr>
+        <w:t>Constructor</w:t>
+      </w:r>
+      <w:r>
+        <w:rPr>
+          <w:b/>
+          <w:bCs/>
+        </w:rPr>
+        <w:t>:</w:t>
+      </w:r>
+    </w:p>
+    <w:p>
+      <w:pPr>
+        <w:rPr>
+          <w:b/>
+          <w:bCs/>
+        </w:rPr>
+      </w:pPr>
+      <w:r>
+        <w:rPr>
+          <w:b/>
+          <w:bCs/>
+        </w:rPr>
+        <w:t xml:space="preserve">public Paso(Integer id, String tipo, String </w:t>
+      </w:r>
+      <w:proofErr w:type="spellStart"/>
+      <w:r>
+        <w:rPr>
+          <w:b/>
+          <w:bCs/>
+        </w:rPr>
+        <w:t>leido</w:t>
+      </w:r>
+      <w:proofErr w:type="spellEnd"/>
+      <w:r>
+        <w:rPr>
+          <w:b/>
+          <w:bCs/>
+        </w:rPr>
+        <w:t xml:space="preserve">, String pendiente, String elemento, String </w:t>
+      </w:r>
+      <w:proofErr w:type="spellStart"/>
+      <w:r>
+        <w:rPr>
+          <w:b/>
+          <w:bCs/>
+        </w:rPr>
+        <w:t>valor,Integer</w:t>
+      </w:r>
+      <w:proofErr w:type="spellEnd"/>
+      <w:r>
+        <w:rPr>
+          <w:b/>
+          <w:bCs/>
+        </w:rPr>
+        <w:t xml:space="preserve"> </w:t>
+      </w:r>
+      <w:proofErr w:type="spellStart"/>
+      <w:r>
+        <w:rPr>
+          <w:b/>
+          <w:bCs/>
+        </w:rPr>
+        <w:t>relNodo</w:t>
+      </w:r>
+      <w:proofErr w:type="spellEnd"/>
+      <w:r>
+        <w:rPr>
+          <w:b/>
+          <w:bCs/>
+        </w:rPr>
+        <w:t xml:space="preserve">, String regla, Integer </w:t>
+      </w:r>
+      <w:proofErr w:type="spellStart"/>
+      <w:r>
+        <w:rPr>
+          <w:b/>
+          <w:bCs/>
+        </w:rPr>
+        <w:t>widthRule</w:t>
+      </w:r>
+      <w:proofErr w:type="spellEnd"/>
+      <w:r>
+        <w:rPr>
+          <w:b/>
+          <w:bCs/>
+        </w:rPr>
+        <w:t>)</w:t>
+      </w:r>
+    </w:p>
+    <w:p>
+      <w:pPr>
+        <w:rPr>
+          <w:b/>
+          <w:bCs/>
+        </w:rPr>
+      </w:pPr>
+      <w:r>
+        <w:t xml:space="preserve">Recoge los valores de los atributos e inicializa las listas </w:t>
+      </w:r>
+      <w:proofErr w:type="spellStart"/>
+      <w:r>
+        <w:rPr>
+          <w:b/>
+          <w:bCs/>
+        </w:rPr>
+        <w:t>changedNodes</w:t>
+      </w:r>
+      <w:proofErr w:type="spellEnd"/>
+      <w:r>
+        <w:rPr>
+          <w:b/>
+          <w:bCs/>
+        </w:rPr>
+        <w:t xml:space="preserve"> </w:t>
+      </w:r>
+      <w:r>
+        <w:t xml:space="preserve">y </w:t>
+      </w:r>
+      <w:proofErr w:type="spellStart"/>
+      <w:r>
+        <w:rPr>
+          <w:b/>
+          <w:bCs/>
+        </w:rPr>
+        <w:t>changes</w:t>
+      </w:r>
+      <w:proofErr w:type="spellEnd"/>
+      <w:r>
+        <w:rPr>
+          <w:b/>
+          <w:bCs/>
+        </w:rPr>
+        <w:t>.</w:t>
+      </w:r>
+    </w:p>
+    <w:p>
+      <w:pPr>
+        <w:pStyle w:val="Ttulo2"/>
+      </w:pPr>
+      <w:r>
+        <w:t xml:space="preserve">Clase </w:t>
+      </w:r>
+      <w:proofErr w:type="spellStart"/>
+      <w:r>
+        <w:t>Writer</w:t>
+      </w:r>
+      <w:proofErr w:type="spellEnd"/>
+      <w:r>
+        <w:t xml:space="preserve"> V0.1</w:t>
+      </w:r>
+    </w:p>
+    <w:p/>
+    <w:p>
+      <w:r>
+        <w:rPr>
+          <w:b/>
+          <w:bCs/>
+        </w:rPr>
+        <w:t xml:space="preserve">private HashMap&lt;String, ArrayList&lt;String&gt;&gt; </w:t>
+      </w:r>
+      <w:proofErr w:type="spellStart"/>
+      <w:r>
+        <w:rPr>
+          <w:b/>
+          <w:bCs/>
+        </w:rPr>
+        <w:t>grammar</w:t>
+      </w:r>
+      <w:proofErr w:type="spellEnd"/>
+      <w:r>
+        <w:rPr>
+          <w:b/>
+          <w:bCs/>
+        </w:rPr>
+        <w:t xml:space="preserve">: </w:t>
+      </w:r>
+      <w:r>
+        <w:t>corresponde a la gramática , es un mapa que contiene las producciones por cada antecedente.</w:t>
+      </w:r>
+    </w:p>
+    <w:p>
+      <w:r>
+        <w:rPr>
+          <w:b/>
+          <w:bCs/>
+        </w:rPr>
+        <w:t xml:space="preserve">private String </w:t>
+      </w:r>
+      <w:proofErr w:type="spellStart"/>
+      <w:r>
+        <w:rPr>
+          <w:b/>
+          <w:bCs/>
+        </w:rPr>
+        <w:t>path</w:t>
+      </w:r>
+      <w:proofErr w:type="spellEnd"/>
+      <w:r>
+        <w:rPr>
+          <w:b/>
+          <w:bCs/>
+        </w:rPr>
+        <w:t xml:space="preserve">: </w:t>
+      </w:r>
+      <w:r>
+        <w:t xml:space="preserve">ruta de la </w:t>
+      </w:r>
+      <w:r>
+        <w:t>gramática.</w:t>
+      </w:r>
+    </w:p>
+    <w:p>
+      <w:r>
+        <w:rPr>
+          <w:b/>
+          <w:bCs/>
+        </w:rPr>
+        <w:t xml:space="preserve">private String </w:t>
+      </w:r>
+      <w:proofErr w:type="spellStart"/>
+      <w:r>
+        <w:rPr>
+          <w:b/>
+          <w:bCs/>
+        </w:rPr>
+        <w:t>pathResult</w:t>
+      </w:r>
+      <w:proofErr w:type="spellEnd"/>
+      <w:r>
+        <w:rPr>
+          <w:b/>
+          <w:bCs/>
+        </w:rPr>
+        <w:t xml:space="preserve">: </w:t>
+      </w:r>
+      <w:r>
+        <w:t>ruta donde guardar el xml</w:t>
+      </w:r>
+      <w:r>
+        <w:t>.</w:t>
+      </w:r>
+    </w:p>
+    <w:p>
+      <w:r>
+        <w:rPr>
+          <w:b/>
+          <w:bCs/>
+        </w:rPr>
+        <w:t xml:space="preserve">private </w:t>
+      </w:r>
+      <w:proofErr w:type="spellStart"/>
+      <w:r>
+        <w:rPr>
+          <w:b/>
+          <w:bCs/>
+        </w:rPr>
+        <w:t>Stack</w:t>
+      </w:r>
+      <w:proofErr w:type="spellEnd"/>
+      <w:r>
+        <w:rPr>
+          <w:b/>
+          <w:bCs/>
+        </w:rPr>
+        <w:t xml:space="preserve">&lt;String&gt; </w:t>
+      </w:r>
+      <w:proofErr w:type="spellStart"/>
+      <w:r>
+        <w:rPr>
+          <w:b/>
+          <w:bCs/>
+        </w:rPr>
+        <w:t>pendChain</w:t>
+      </w:r>
+      <w:proofErr w:type="spellEnd"/>
+      <w:r>
+        <w:rPr>
+          <w:b/>
+          <w:bCs/>
+        </w:rPr>
+        <w:t xml:space="preserve">: </w:t>
+      </w:r>
+      <w:r>
+        <w:t>pila de String que representan la cadena que aun no se ha procesado.</w:t>
+      </w:r>
+    </w:p>
+    <w:p>
+      <w:pPr>
+        <w:rPr>
+          <w:b/>
+          <w:bCs/>
+        </w:rPr>
+      </w:pPr>
+      <w:r>
+        <w:rPr>
+          <w:b/>
+          <w:bCs/>
+        </w:rPr>
+        <w:t xml:space="preserve">private String </w:t>
+      </w:r>
+      <w:proofErr w:type="spellStart"/>
+      <w:r>
+        <w:rPr>
+          <w:b/>
+          <w:bCs/>
+        </w:rPr>
+        <w:t>readChain</w:t>
+      </w:r>
+      <w:proofErr w:type="spellEnd"/>
+      <w:r>
+        <w:rPr>
+          <w:b/>
+          <w:bCs/>
+        </w:rPr>
+        <w:t xml:space="preserve">: </w:t>
+      </w:r>
+      <w:r>
+        <w:t>String que representa</w:t>
+      </w:r>
+      <w:r>
+        <w:t xml:space="preserve"> la parte de la cadena leída.</w:t>
+      </w:r>
+    </w:p>
+    <w:p>
+      <w:r>
+        <w:rPr>
+          <w:b/>
+          <w:bCs/>
+        </w:rPr>
+        <w:t xml:space="preserve">private Element </w:t>
+      </w:r>
+      <w:proofErr w:type="spellStart"/>
+      <w:r>
+        <w:rPr>
+          <w:b/>
+          <w:bCs/>
+        </w:rPr>
+        <w:t>espec</w:t>
+      </w:r>
+      <w:proofErr w:type="spellEnd"/>
+      <w:r>
+        <w:rPr>
+          <w:b/>
+          <w:bCs/>
+        </w:rPr>
+        <w:t>:</w:t>
+      </w:r>
+      <w:r>
+        <w:t xml:space="preserve"> corresponde al elemento a partir del que se va a escribir las partes del traductor , la cadena , el árbol y el contenido.</w:t>
+      </w:r>
+    </w:p>
+    <w:p>
+      <w:pPr>
+        <w:rPr>
+          <w:b/>
+          <w:bCs/>
+        </w:rPr>
+      </w:pPr>
+      <w:r>
+        <w:rPr>
+          <w:b/>
+          <w:bCs/>
+        </w:rPr>
+        <w:t xml:space="preserve">private </w:t>
+      </w:r>
+      <w:proofErr w:type="spellStart"/>
+      <w:r>
+        <w:rPr>
+          <w:b/>
+          <w:bCs/>
+        </w:rPr>
+        <w:t>Document</w:t>
+      </w:r>
+      <w:proofErr w:type="spellEnd"/>
+      <w:r>
+        <w:rPr>
+          <w:b/>
+          <w:bCs/>
+        </w:rPr>
+        <w:t xml:space="preserve"> </w:t>
+      </w:r>
+      <w:proofErr w:type="spellStart"/>
+      <w:r>
+        <w:rPr>
+          <w:b/>
+          <w:bCs/>
+        </w:rPr>
+        <w:t>doc</w:t>
+      </w:r>
+      <w:proofErr w:type="spellEnd"/>
+      <w:r>
+        <w:rPr>
+          <w:b/>
+          <w:bCs/>
+        </w:rPr>
+        <w:t xml:space="preserve">: </w:t>
+      </w:r>
+      <w:r>
+        <w:t>representa el documento XML</w:t>
+      </w:r>
+      <w:r>
+        <w:t>.</w:t>
+      </w:r>
+    </w:p>
+    <w:p>
+      <w:r>
+        <w:rPr>
+          <w:b/>
+          <w:bCs/>
+        </w:rPr>
+        <w:t xml:space="preserve">private Integer </w:t>
+      </w:r>
+      <w:proofErr w:type="spellStart"/>
+      <w:r>
+        <w:rPr>
+          <w:b/>
+          <w:bCs/>
+        </w:rPr>
+        <w:t>ruleCount</w:t>
+      </w:r>
+      <w:proofErr w:type="spellEnd"/>
+      <w:r>
+        <w:rPr>
+          <w:b/>
+          <w:bCs/>
+        </w:rPr>
+        <w:t xml:space="preserve">: </w:t>
+      </w:r>
+      <w:r>
+        <w:t>contador de reglas.</w:t>
+      </w:r>
+    </w:p>
+    <w:p>
+      <w:r>
+        <w:rPr>
+          <w:b/>
+          <w:bCs/>
+        </w:rPr>
+        <w:lastRenderedPageBreak/>
+        <w:t>private ArrayList&lt;String&gt; antecedentes</w:t>
+      </w:r>
+      <w:r>
+        <w:rPr>
+          <w:b/>
+          <w:bCs/>
+        </w:rPr>
+        <w:t xml:space="preserve">: </w:t>
+      </w:r>
+      <w:r>
+        <w:t>lista con los antecedentes de la gramática.</w:t>
+      </w:r>
+    </w:p>
+    <w:p>
+      <w:r>
+        <w:rPr>
+          <w:b/>
+          <w:bCs/>
+        </w:rPr>
+        <w:t xml:space="preserve">private Integer </w:t>
+      </w:r>
+      <w:proofErr w:type="spellStart"/>
+      <w:r>
+        <w:rPr>
+          <w:b/>
+          <w:bCs/>
+        </w:rPr>
+        <w:t>numNodos</w:t>
+      </w:r>
+      <w:proofErr w:type="spellEnd"/>
+      <w:r>
+        <w:rPr>
+          <w:b/>
+          <w:bCs/>
+        </w:rPr>
+        <w:t xml:space="preserve">: </w:t>
+      </w:r>
+      <w:r>
+        <w:t>contador de nodos</w:t>
+      </w:r>
+      <w:r>
+        <w:t>.</w:t>
+      </w:r>
+    </w:p>
+    <w:p>
+      <w:r>
+        <w:rPr>
+          <w:b/>
+          <w:bCs/>
+        </w:rPr>
+        <w:t>private ArrayList&lt;</w:t>
+      </w:r>
+      <w:proofErr w:type="spellStart"/>
+      <w:r>
+        <w:rPr>
+          <w:b/>
+          <w:bCs/>
+        </w:rPr>
+        <w:t>Node</w:t>
+      </w:r>
+      <w:proofErr w:type="spellEnd"/>
+      <w:r>
+        <w:rPr>
+          <w:b/>
+          <w:bCs/>
+        </w:rPr>
+        <w:t xml:space="preserve">&gt; </w:t>
+      </w:r>
+      <w:proofErr w:type="spellStart"/>
+      <w:r>
+        <w:rPr>
+          <w:b/>
+          <w:bCs/>
+        </w:rPr>
+        <w:t>nodes</w:t>
+      </w:r>
+      <w:proofErr w:type="spellEnd"/>
+      <w:r>
+        <w:rPr>
+          <w:b/>
+          <w:bCs/>
+        </w:rPr>
+        <w:t xml:space="preserve">: </w:t>
+      </w:r>
+      <w:r>
+        <w:t>lista de nodos</w:t>
+      </w:r>
+      <w:r>
+        <w:t>.</w:t>
+      </w:r>
+    </w:p>
+    <w:p>
+      <w:pPr>
+        <w:rPr>
+          <w:b/>
+          <w:bCs/>
+        </w:rPr>
+      </w:pPr>
+      <w:r>
+        <w:rPr>
+          <w:b/>
+          <w:bCs/>
+        </w:rPr>
+        <w:t xml:space="preserve">private ArrayList&lt;Paso&gt; </w:t>
+      </w:r>
+      <w:proofErr w:type="spellStart"/>
+      <w:r>
+        <w:rPr>
+          <w:b/>
+          <w:bCs/>
+        </w:rPr>
+        <w:t>steps</w:t>
+      </w:r>
+      <w:proofErr w:type="spellEnd"/>
+      <w:r>
+        <w:rPr>
+          <w:b/>
+          <w:bCs/>
+        </w:rPr>
+        <w:t xml:space="preserve">: </w:t>
+      </w:r>
+      <w:r>
+        <w:t>lista de pasos</w:t>
+      </w:r>
+      <w:r>
+        <w:t>.</w:t>
+      </w:r>
+    </w:p>
+    <w:p>
+      <w:r>
+        <w:rPr>
+          <w:b/>
+          <w:bCs/>
+        </w:rPr>
+        <w:t xml:space="preserve">private HashMap&lt;String, String&gt; </w:t>
+      </w:r>
+      <w:proofErr w:type="spellStart"/>
+      <w:r>
+        <w:rPr>
+          <w:b/>
+          <w:bCs/>
+        </w:rPr>
+        <w:t>ruleId</w:t>
+      </w:r>
+      <w:proofErr w:type="spellEnd"/>
+      <w:r>
+        <w:rPr>
+          <w:b/>
+          <w:bCs/>
+        </w:rPr>
+        <w:t xml:space="preserve">: </w:t>
+      </w:r>
+      <w:r>
+        <w:t xml:space="preserve">mapa con los </w:t>
+      </w:r>
+      <w:proofErr w:type="spellStart"/>
+      <w:r>
+        <w:t>ids</w:t>
+      </w:r>
+      <w:proofErr w:type="spellEnd"/>
+      <w:r>
+        <w:t xml:space="preserve"> de cada regla</w:t>
+      </w:r>
+      <w:r>
+        <w:t>.</w:t>
+      </w:r>
+    </w:p>
+    <w:p>
+      <w:r>
+        <w:rPr>
+          <w:b/>
+          <w:bCs/>
+        </w:rPr>
+        <w:t xml:space="preserve">private Integer </w:t>
+      </w:r>
+      <w:proofErr w:type="spellStart"/>
+      <w:r>
+        <w:rPr>
+          <w:b/>
+          <w:bCs/>
+        </w:rPr>
+        <w:t>pasoCount</w:t>
+      </w:r>
+      <w:proofErr w:type="spellEnd"/>
+      <w:r>
+        <w:rPr>
+          <w:b/>
+          <w:bCs/>
+        </w:rPr>
+        <w:t xml:space="preserve">: </w:t>
+      </w:r>
+      <w:r>
+        <w:t>contador de pasos</w:t>
+      </w:r>
+      <w:r>
+        <w:t>.</w:t>
+      </w:r>
+    </w:p>
+    <w:p>
+      <w:pPr>
+        <w:rPr>
+          <w:b/>
+          <w:bCs/>
+        </w:rPr>
+      </w:pPr>
+      <w:r>
+        <w:rPr>
+          <w:b/>
+          <w:bCs/>
+        </w:rPr>
+        <w:t xml:space="preserve">private String </w:t>
+      </w:r>
+      <w:proofErr w:type="spellStart"/>
+      <w:r>
+        <w:rPr>
+          <w:b/>
+          <w:bCs/>
+        </w:rPr>
+        <w:t>traductorType</w:t>
+      </w:r>
+      <w:proofErr w:type="spellEnd"/>
+      <w:r>
+        <w:rPr>
+          <w:b/>
+          <w:bCs/>
+        </w:rPr>
+        <w:t xml:space="preserve">: </w:t>
+      </w:r>
+      <w:r>
+        <w:t>representa</w:t>
+      </w:r>
+      <w:r>
+        <w:t xml:space="preserve"> el tipo de traductor(Ascendente o Descendente)</w:t>
+      </w:r>
+      <w:r>
+        <w:rPr>
+          <w:b/>
+          <w:bCs/>
+        </w:rPr>
+        <w:t xml:space="preserve"> .</w:t>
+      </w:r>
+    </w:p>
+    <w:p>
+      <w:pPr>
+        <w:rPr>
+          <w:b/>
+          <w:bCs/>
+        </w:rPr>
+      </w:pPr>
+      <w:r>
+        <w:rPr>
+          <w:b/>
+          <w:bCs/>
+        </w:rPr>
+        <w:t>Constructor:</w:t>
+      </w:r>
+    </w:p>
+    <w:p>
+      <w:pPr>
+        <w:rPr>
+          <w:b/>
+          <w:bCs/>
+        </w:rPr>
+      </w:pPr>
+      <w:r>
+        <w:rPr>
+          <w:b/>
+          <w:bCs/>
+        </w:rPr>
+        <w:t xml:space="preserve">public </w:t>
+      </w:r>
+      <w:proofErr w:type="spellStart"/>
+      <w:r>
+        <w:rPr>
+          <w:b/>
+          <w:bCs/>
+        </w:rPr>
+        <w:t>Writer</w:t>
+      </w:r>
+      <w:proofErr w:type="spellEnd"/>
+      <w:r>
+        <w:rPr>
+          <w:b/>
+          <w:bCs/>
+        </w:rPr>
+        <w:t xml:space="preserve">( String </w:t>
+      </w:r>
+      <w:proofErr w:type="spellStart"/>
+      <w:r>
+        <w:rPr>
+          <w:b/>
+          <w:bCs/>
+        </w:rPr>
+        <w:t>path</w:t>
+      </w:r>
+      <w:proofErr w:type="spellEnd"/>
+      <w:r>
+        <w:rPr>
+          <w:b/>
+          <w:bCs/>
+        </w:rPr>
+        <w:t xml:space="preserve">, String </w:t>
+      </w:r>
+      <w:proofErr w:type="spellStart"/>
+      <w:r>
+        <w:rPr>
+          <w:b/>
+          <w:bCs/>
+        </w:rPr>
+        <w:t>pathResult</w:t>
+      </w:r>
+      <w:proofErr w:type="spellEnd"/>
+      <w:r>
+        <w:rPr>
+          <w:b/>
+          <w:bCs/>
+        </w:rPr>
+        <w:t xml:space="preserve">, </w:t>
+      </w:r>
+      <w:r>
+        <w:rPr>
+          <w:b/>
+          <w:bCs/>
+        </w:rPr>
+        <w:t xml:space="preserve">String </w:t>
+      </w:r>
+      <w:proofErr w:type="spellStart"/>
+      <w:r>
+        <w:rPr>
+          <w:b/>
+          <w:bCs/>
+        </w:rPr>
+        <w:t>entryChainPath</w:t>
+      </w:r>
+      <w:proofErr w:type="spellEnd"/>
+      <w:r>
+        <w:rPr>
+          <w:b/>
+          <w:bCs/>
+        </w:rPr>
+        <w:t xml:space="preserve">, Boolean </w:t>
+      </w:r>
+      <w:proofErr w:type="spellStart"/>
+      <w:r>
+        <w:rPr>
+          <w:b/>
+          <w:bCs/>
+        </w:rPr>
+        <w:t>isDescendat</w:t>
+      </w:r>
+      <w:proofErr w:type="spellEnd"/>
+      <w:r>
+        <w:rPr>
+          <w:b/>
+          <w:bCs/>
+        </w:rPr>
+        <w:t>)</w:t>
+      </w:r>
+      <w:r>
+        <w:rPr>
+          <w:b/>
+          <w:bCs/>
+        </w:rPr>
+        <w:t>:</w:t>
+      </w:r>
+    </w:p>
+    <w:p>
+      <w:r>
+        <w:t>Recoge la ruta de la gramática, la ruta de destino y la</w:t>
+      </w:r>
+      <w:r>
+        <w:t xml:space="preserve"> ruta de la</w:t>
+      </w:r>
+      <w:r>
+        <w:t xml:space="preserve"> cadena de entrada</w:t>
+      </w:r>
+      <w:r>
+        <w:t xml:space="preserve"> y si es descendente (true) o ascendente (false)</w:t>
+      </w:r>
+      <w:r>
+        <w:t>.</w:t>
+      </w:r>
+    </w:p>
+    <w:p>
+      <w:r>
+        <w:t xml:space="preserve">Inicializa los mapas de la gramática y de los </w:t>
+      </w:r>
+      <w:proofErr w:type="spellStart"/>
+      <w:r>
+        <w:t>ids</w:t>
+      </w:r>
+      <w:proofErr w:type="spellEnd"/>
+      <w:r>
+        <w:t xml:space="preserve"> por regla y las listas de antecedentes, pasos y nodos. Lee la gramática y la guarda en los mapas.</w:t>
+      </w:r>
+      <w:r>
+        <w:t xml:space="preserve"> Inicializa la pila de cadena pendiente y lee la cadena del archivo. Si es descendente(true) de le asigna “</w:t>
+      </w:r>
+      <w:r>
+        <w:t>Descendente</w:t>
+      </w:r>
+      <w:r>
+        <w:t xml:space="preserve">” al tipo de traductor y si es ascendente(false) “Ascendente”. </w:t>
+      </w:r>
+      <w:r>
+        <w:t xml:space="preserve"> Inicializa el documento XML</w:t>
+      </w:r>
+      <w:r>
+        <w:t xml:space="preserve"> y escribe la parte de &lt;traductor&gt; del XML</w:t>
+      </w:r>
+      <w:r>
+        <w:t>.</w:t>
+      </w:r>
+    </w:p>
+    <w:p/>
+    <w:p>
+      <w:pPr>
+        <w:rPr>
+          <w:b/>
+          <w:bCs/>
+        </w:rPr>
+      </w:pPr>
+      <w:r>
+        <w:rPr>
+          <w:b/>
+          <w:bCs/>
+        </w:rPr>
+        <w:t>Métodos:</w:t>
+      </w:r>
+    </w:p>
+    <w:p>
+      <w:pPr>
+        <w:rPr>
+          <w:b/>
+          <w:bCs/>
+        </w:rPr>
+      </w:pPr>
+      <w:r>
+        <w:rPr>
+          <w:b/>
+          <w:bCs/>
+        </w:rPr>
+        <w:t xml:space="preserve">public </w:t>
+      </w:r>
+      <w:proofErr w:type="spellStart"/>
+      <w:r>
+        <w:rPr>
+          <w:b/>
+          <w:bCs/>
+        </w:rPr>
+        <w:t>Node</w:t>
+      </w:r>
+      <w:proofErr w:type="spellEnd"/>
+      <w:r>
+        <w:rPr>
+          <w:b/>
+          <w:bCs/>
+        </w:rPr>
+        <w:t xml:space="preserve"> </w:t>
+      </w:r>
+      <w:proofErr w:type="spellStart"/>
+      <w:r>
+        <w:rPr>
+          <w:b/>
+          <w:bCs/>
+        </w:rPr>
+        <w:t>addNode</w:t>
+      </w:r>
+      <w:proofErr w:type="spellEnd"/>
+      <w:r>
+        <w:rPr>
+          <w:b/>
+          <w:bCs/>
+        </w:rPr>
+        <w:t xml:space="preserve">(String </w:t>
+      </w:r>
+      <w:proofErr w:type="spellStart"/>
+      <w:r>
+        <w:rPr>
+          <w:b/>
+          <w:bCs/>
+        </w:rPr>
+        <w:t>element</w:t>
+      </w:r>
+      <w:proofErr w:type="spellEnd"/>
+      <w:r>
+        <w:rPr>
+          <w:b/>
+          <w:bCs/>
+        </w:rPr>
+        <w:t>, Boolean terminal, Integer nivel)</w:t>
+      </w:r>
+      <w:r>
+        <w:rPr>
+          <w:b/>
+          <w:bCs/>
+        </w:rPr>
+        <w:t>:</w:t>
+      </w:r>
+    </w:p>
+    <w:p>
+      <w:r>
+        <w:t>Crea un nodo, lo añade a la lista de nodos y aumenta el contador de nodos. Devuelve el nodo creado.</w:t>
+      </w:r>
+    </w:p>
+    <w:p>
+      <w:pPr>
+        <w:rPr>
+          <w:b/>
+          <w:bCs/>
+        </w:rPr>
+      </w:pPr>
+      <w:r>
+        <w:rPr>
+          <w:b/>
+          <w:bCs/>
+        </w:rPr>
+        <w:t xml:space="preserve">public Paso </w:t>
+      </w:r>
+      <w:proofErr w:type="spellStart"/>
+      <w:r>
+        <w:rPr>
+          <w:b/>
+          <w:bCs/>
+        </w:rPr>
+        <w:t>addPaso</w:t>
+      </w:r>
+      <w:proofErr w:type="spellEnd"/>
+      <w:r>
+        <w:rPr>
+          <w:b/>
+          <w:bCs/>
+        </w:rPr>
+        <w:t xml:space="preserve">(Boolean </w:t>
+      </w:r>
+      <w:proofErr w:type="spellStart"/>
+      <w:r>
+        <w:rPr>
+          <w:b/>
+          <w:bCs/>
+        </w:rPr>
+        <w:t>isDisplacement</w:t>
+      </w:r>
+      <w:proofErr w:type="spellEnd"/>
+      <w:r>
+        <w:rPr>
+          <w:b/>
+          <w:bCs/>
+        </w:rPr>
+        <w:t>,</w:t>
+      </w:r>
+      <w:r>
+        <w:rPr>
+          <w:b/>
+          <w:bCs/>
+        </w:rPr>
+        <w:t xml:space="preserve"> </w:t>
+      </w:r>
+      <w:r>
+        <w:rPr>
+          <w:b/>
+          <w:bCs/>
+        </w:rPr>
+        <w:t xml:space="preserve">String </w:t>
+      </w:r>
+      <w:proofErr w:type="spellStart"/>
+      <w:r>
+        <w:rPr>
+          <w:b/>
+          <w:bCs/>
+        </w:rPr>
+        <w:t>elementoLeido</w:t>
+      </w:r>
+      <w:proofErr w:type="spellEnd"/>
+      <w:r>
+        <w:rPr>
+          <w:b/>
+          <w:bCs/>
+        </w:rPr>
+        <w:t>,</w:t>
+      </w:r>
+      <w:r>
+        <w:rPr>
+          <w:b/>
+          <w:bCs/>
+        </w:rPr>
+        <w:t xml:space="preserve"> </w:t>
+      </w:r>
+      <w:r>
+        <w:rPr>
+          <w:b/>
+          <w:bCs/>
+        </w:rPr>
+        <w:t xml:space="preserve">String </w:t>
+      </w:r>
+      <w:proofErr w:type="spellStart"/>
+      <w:r>
+        <w:rPr>
+          <w:b/>
+          <w:bCs/>
+        </w:rPr>
+        <w:t>element</w:t>
+      </w:r>
+      <w:proofErr w:type="spellEnd"/>
+      <w:r>
+        <w:rPr>
+          <w:b/>
+          <w:bCs/>
+        </w:rPr>
+        <w:t xml:space="preserve">, String valor, String regla,HashSet&lt;Integer&gt; </w:t>
+      </w:r>
+      <w:proofErr w:type="spellStart"/>
+      <w:r>
+        <w:rPr>
+          <w:b/>
+          <w:bCs/>
+        </w:rPr>
+        <w:t>relNodo</w:t>
+      </w:r>
+      <w:proofErr w:type="spellEnd"/>
+      <w:r>
+        <w:rPr>
+          <w:b/>
+          <w:bCs/>
+        </w:rPr>
+        <w:t>)</w:t>
+      </w:r>
+      <w:r>
+        <w:rPr>
+          <w:b/>
+          <w:bCs/>
+        </w:rPr>
+        <w:t>:</w:t>
+      </w:r>
+    </w:p>
+    <w:p>
+      <w:r>
+        <w:t>Recoge si un paso es un desplazamiento, el elemento de la cadena que se haya podido leer en ese paso, el elemento procesado en ese paso , el valor del paso , la regla que puede tener ese paso y los nodos con los que se relaciona.</w:t>
+      </w:r>
+    </w:p>
+    <w:p>
+      <w:r>
+        <w:t xml:space="preserve">Si se ha procesado un terminal se saca de la cadena de pendientes. Se convierte la cadena de pendientes a String. </w:t>
+      </w:r>
+    </w:p>
+    <w:p>
+      <w:r>
+        <w:t>Si el paso era un desplazamiento y el tipo de traductor era descendente el tipo de paso será “</w:t>
+      </w:r>
+      <w:proofErr w:type="spellStart"/>
+      <w:r>
+        <w:t>despDes</w:t>
+      </w:r>
+      <w:proofErr w:type="spellEnd"/>
+      <w:r>
+        <w:t xml:space="preserve">”. </w:t>
+      </w:r>
+      <w:r>
+        <w:t xml:space="preserve">Crea un paso. </w:t>
+      </w:r>
+    </w:p>
+    <w:p>
+      <w:r>
+        <w:t xml:space="preserve">Si el paso era un desplazamiento y el tipo de traductor era </w:t>
+      </w:r>
+      <w:r>
+        <w:t>a</w:t>
+      </w:r>
+      <w:r>
+        <w:t xml:space="preserve">scendente </w:t>
+      </w:r>
+      <w:r>
+        <w:t xml:space="preserve">el </w:t>
+      </w:r>
+      <w:r>
+        <w:t>tipo de paso será “</w:t>
+      </w:r>
+      <w:proofErr w:type="spellStart"/>
+      <w:r>
+        <w:t>desp</w:t>
+      </w:r>
+      <w:r>
+        <w:t>lazamineto</w:t>
+      </w:r>
+      <w:proofErr w:type="spellEnd"/>
+      <w:r>
+        <w:t xml:space="preserve">”. Crea un paso. </w:t>
+      </w:r>
+    </w:p>
+    <w:p>
+      <w:r>
+        <w:t xml:space="preserve">Si el paso </w:t>
+      </w:r>
+      <w:r>
+        <w:t xml:space="preserve">no </w:t>
+      </w:r>
+      <w:r>
+        <w:t xml:space="preserve">era un desplazamiento y el tipo de traductor era descendente </w:t>
+      </w:r>
+      <w:r>
+        <w:t xml:space="preserve">el </w:t>
+      </w:r>
+      <w:r>
+        <w:t>tipo de paso será “</w:t>
+      </w:r>
+      <w:proofErr w:type="spellStart"/>
+      <w:r>
+        <w:t>derivacion</w:t>
+      </w:r>
+      <w:proofErr w:type="spellEnd"/>
+      <w:r>
+        <w:t xml:space="preserve">”. Crea un paso. </w:t>
+      </w:r>
+    </w:p>
+    <w:p>
+      <w:r>
+        <w:t xml:space="preserve">Si el paso </w:t>
+      </w:r>
+      <w:r>
+        <w:t xml:space="preserve">no </w:t>
+      </w:r>
+      <w:r>
+        <w:t xml:space="preserve">era un desplazamiento y el tipo de traductor era </w:t>
+      </w:r>
+      <w:r>
+        <w:t>a</w:t>
+      </w:r>
+      <w:r>
+        <w:t xml:space="preserve">scendente </w:t>
+      </w:r>
+      <w:r>
+        <w:t xml:space="preserve">el </w:t>
+      </w:r>
+      <w:r>
+        <w:t>tipo de paso será “</w:t>
+      </w:r>
+      <w:proofErr w:type="spellStart"/>
+      <w:r>
+        <w:t>reduccion</w:t>
+      </w:r>
+      <w:proofErr w:type="spellEnd"/>
+      <w:r>
+        <w:t>”. Crea un paso</w:t>
+      </w:r>
+      <w:r>
+        <w:t>.</w:t>
+      </w:r>
+      <w:r>
+        <w:t xml:space="preserve"> </w:t>
+      </w:r>
+    </w:p>
+    <w:p>
+      <w:r>
+        <w:lastRenderedPageBreak/>
+        <w:t>A</w:t>
+      </w:r>
+      <w:r>
+        <w:t>ñade a la lista de pasos</w:t>
+      </w:r>
+      <w:r>
+        <w:t xml:space="preserve"> el paso creado</w:t>
+      </w:r>
+      <w:r>
+        <w:t xml:space="preserve"> y aumenta el contador de pasos.</w:t>
+      </w:r>
+    </w:p>
+    <w:p>
+      <w:r>
+        <w:t>Devuelve el paso creado.</w:t>
+      </w:r>
+    </w:p>
+    <w:p>
+      <w:pPr>
+        <w:rPr>
+          <w:b/>
+          <w:bCs/>
+        </w:rPr>
+      </w:pPr>
+      <w:r>
+        <w:rPr>
+          <w:b/>
+          <w:bCs/>
+        </w:rPr>
+        <w:t xml:space="preserve">public Paso </w:t>
+      </w:r>
+      <w:proofErr w:type="spellStart"/>
+      <w:r>
+        <w:rPr>
+          <w:b/>
+          <w:bCs/>
+        </w:rPr>
+        <w:t>addPaso</w:t>
+      </w:r>
+      <w:proofErr w:type="spellEnd"/>
+      <w:r>
+        <w:rPr>
+          <w:b/>
+          <w:bCs/>
+        </w:rPr>
+        <w:t xml:space="preserve">(Boolean </w:t>
+      </w:r>
+      <w:proofErr w:type="spellStart"/>
+      <w:r>
+        <w:rPr>
+          <w:b/>
+          <w:bCs/>
+        </w:rPr>
+        <w:t>isDisplacement,String</w:t>
+      </w:r>
+      <w:proofErr w:type="spellEnd"/>
+      <w:r>
+        <w:rPr>
+          <w:b/>
+          <w:bCs/>
+        </w:rPr>
+        <w:t xml:space="preserve"> </w:t>
+      </w:r>
+      <w:proofErr w:type="spellStart"/>
+      <w:r>
+        <w:rPr>
+          <w:b/>
+          <w:bCs/>
+        </w:rPr>
+        <w:t>elementoLeido,String</w:t>
+      </w:r>
+      <w:proofErr w:type="spellEnd"/>
+      <w:r>
+        <w:rPr>
+          <w:b/>
+          <w:bCs/>
+        </w:rPr>
+        <w:t xml:space="preserve"> </w:t>
+      </w:r>
+      <w:proofErr w:type="spellStart"/>
+      <w:r>
+        <w:rPr>
+          <w:b/>
+          <w:bCs/>
+        </w:rPr>
+        <w:t>element</w:t>
+      </w:r>
+      <w:proofErr w:type="spellEnd"/>
+      <w:r>
+        <w:rPr>
+          <w:b/>
+          <w:bCs/>
+        </w:rPr>
+        <w:t>, String valor, String regla)</w:t>
+      </w:r>
+      <w:r>
+        <w:rPr>
+          <w:b/>
+          <w:bCs/>
+        </w:rPr>
+        <w:t>:</w:t>
+      </w:r>
+    </w:p>
+    <w:p>
+      <w:r>
+        <w:t xml:space="preserve">Recoge si un paso es un desplazamiento, el elemento de la cadena que se haya podido leer en ese paso, el elemento procesado en ese paso , el valor del paso </w:t>
+      </w:r>
+      <w:r>
+        <w:t>y</w:t>
+      </w:r>
+      <w:r>
+        <w:t xml:space="preserve"> la regla que puede tener ese paso.</w:t>
+      </w:r>
+      <w:r>
+        <w:t xml:space="preserve"> Se usa para nodos terminales en el traductor ascendente.</w:t>
+      </w:r>
+    </w:p>
+    <w:p>
+      <w:r>
+        <w:t xml:space="preserve">Si se ha procesado un terminal se saca de la cadena de pendientes. Se convierte la cadena de pendientes a String. </w:t>
+      </w:r>
+    </w:p>
+    <w:p>
+      <w:r>
+        <w:t>Si el paso era un desplazamiento y el tipo de traductor era descendente el tipo de paso será “</w:t>
+      </w:r>
+      <w:proofErr w:type="spellStart"/>
+      <w:r>
+        <w:t>despDes</w:t>
+      </w:r>
+      <w:proofErr w:type="spellEnd"/>
+      <w:r>
+        <w:t xml:space="preserve">”. Crea un paso. </w:t>
+      </w:r>
+    </w:p>
+    <w:p>
+      <w:r>
+        <w:t>Si el paso era un desplazamiento y el tipo de traductor era ascendente el tipo de paso será “</w:t>
+      </w:r>
+      <w:proofErr w:type="spellStart"/>
+      <w:r>
+        <w:t>desplazamineto</w:t>
+      </w:r>
+      <w:proofErr w:type="spellEnd"/>
+      <w:r>
+        <w:t xml:space="preserve">”. Crea un paso. </w:t>
+      </w:r>
+    </w:p>
+    <w:p>
+      <w:r>
+        <w:t>Si el paso no era un desplazamiento y el tipo de traductor era descendente el tipo de paso será “</w:t>
+      </w:r>
+      <w:proofErr w:type="spellStart"/>
+      <w:r>
+        <w:t>derivacion</w:t>
+      </w:r>
+      <w:proofErr w:type="spellEnd"/>
+      <w:r>
+        <w:t xml:space="preserve">”. Crea un paso. </w:t>
+      </w:r>
+    </w:p>
+    <w:p>
+      <w:r>
+        <w:t>Si el paso no era un desplazamiento y el tipo de traductor era ascendente el tipo de paso será “</w:t>
+      </w:r>
+      <w:proofErr w:type="spellStart"/>
+      <w:r>
+        <w:t>reduccion</w:t>
+      </w:r>
+      <w:proofErr w:type="spellEnd"/>
+      <w:r>
+        <w:t xml:space="preserve">”. Crea un paso. </w:t>
+      </w:r>
+    </w:p>
+    <w:p>
+      <w:r>
+        <w:t>Añade a la lista de pasos el paso creado y aumenta el contador de pasos.</w:t>
+      </w:r>
+    </w:p>
+    <w:p>
+      <w:r>
+        <w:t>Devuelve el paso creado.</w:t>
+      </w:r>
+    </w:p>
+    <w:p>
+      <w:pPr>
+        <w:rPr>
+          <w:b/>
+          <w:bCs/>
+        </w:rPr>
+      </w:pPr>
+      <w:r>
+        <w:rPr>
+          <w:b/>
+          <w:bCs/>
+        </w:rPr>
+        <w:t xml:space="preserve">public Paso </w:t>
+      </w:r>
+      <w:proofErr w:type="spellStart"/>
+      <w:r>
+        <w:rPr>
+          <w:b/>
+          <w:bCs/>
+        </w:rPr>
+        <w:t>addPasoPrimero</w:t>
+      </w:r>
+      <w:proofErr w:type="spellEnd"/>
+      <w:r>
+        <w:rPr>
+          <w:b/>
+          <w:bCs/>
+        </w:rPr>
+        <w:t>(</w:t>
+      </w:r>
+      <w:r>
+        <w:rPr>
+          <w:b/>
+          <w:bCs/>
+        </w:rPr>
+        <w:t xml:space="preserve"> </w:t>
+      </w:r>
+      <w:r>
+        <w:rPr>
+          <w:b/>
+          <w:bCs/>
+        </w:rPr>
+        <w:t xml:space="preserve">String </w:t>
+      </w:r>
+      <w:proofErr w:type="spellStart"/>
+      <w:r>
+        <w:rPr>
+          <w:b/>
+          <w:bCs/>
+        </w:rPr>
+        <w:t>element</w:t>
+      </w:r>
+      <w:proofErr w:type="spellEnd"/>
+      <w:r>
+        <w:rPr>
+          <w:b/>
+          <w:bCs/>
+        </w:rPr>
+        <w:t>, String valor, String regla)</w:t>
+      </w:r>
+      <w:r>
+        <w:rPr>
+          <w:b/>
+          <w:bCs/>
+        </w:rPr>
+        <w:t>:</w:t>
+      </w:r>
+    </w:p>
+    <w:p>
+      <w:r>
+        <w:t xml:space="preserve">Recoge el elemento procesado en ese paso , el valor del paso y la regla que puede tener ese paso. Se usa para </w:t>
+      </w:r>
+      <w:r>
+        <w:t xml:space="preserve">el primer nodo </w:t>
+      </w:r>
+      <w:r>
+        <w:t xml:space="preserve">en </w:t>
+      </w:r>
+      <w:r>
+        <w:t>un</w:t>
+      </w:r>
+      <w:r>
+        <w:t xml:space="preserve"> traductor </w:t>
+      </w:r>
+      <w:r>
+        <w:t>de</w:t>
+      </w:r>
+      <w:r>
+        <w:t>scendente.</w:t>
+      </w:r>
+    </w:p>
+    <w:p>
+      <w:r>
+        <w:t xml:space="preserve">Se convierte la cadena de pendientes a String. </w:t>
+      </w:r>
+    </w:p>
+    <w:p>
+      <w:r>
+        <w:t xml:space="preserve">Crea un paso. </w:t>
+      </w:r>
+      <w:r>
+        <w:t>Con el tipo de paso “primero”.</w:t>
+      </w:r>
+    </w:p>
+    <w:p>
+      <w:r>
+        <w:t>Añade a la lista de pasos el paso creado y aumenta el contador de pasos.</w:t>
+      </w:r>
+    </w:p>
+    <w:p>
+      <w:r>
+        <w:t>Devuelve el paso creado.</w:t>
+      </w:r>
+    </w:p>
+    <w:p>
+      <w:pPr>
+        <w:rPr>
+          <w:b/>
+          <w:bCs/>
+        </w:rPr>
+      </w:pPr>
+      <w:r>
+        <w:rPr>
+          <w:b/>
+          <w:bCs/>
+        </w:rPr>
+        <w:t xml:space="preserve">public Paso </w:t>
+      </w:r>
+      <w:proofErr w:type="spellStart"/>
+      <w:r>
+        <w:rPr>
+          <w:b/>
+          <w:bCs/>
+        </w:rPr>
+        <w:t>addPaso</w:t>
+      </w:r>
+      <w:proofErr w:type="spellEnd"/>
+      <w:r>
+        <w:rPr>
+          <w:b/>
+          <w:bCs/>
+        </w:rPr>
+        <w:t xml:space="preserve">(Boolean </w:t>
+      </w:r>
+      <w:proofErr w:type="spellStart"/>
+      <w:r>
+        <w:rPr>
+          <w:b/>
+          <w:bCs/>
+        </w:rPr>
+        <w:t>isDisplacement,String</w:t>
+      </w:r>
+      <w:proofErr w:type="spellEnd"/>
+      <w:r>
+        <w:rPr>
+          <w:b/>
+          <w:bCs/>
+        </w:rPr>
+        <w:t xml:space="preserve"> </w:t>
+      </w:r>
+      <w:proofErr w:type="spellStart"/>
+      <w:r>
+        <w:rPr>
+          <w:b/>
+          <w:bCs/>
+        </w:rPr>
+        <w:t>elementoLeido,String</w:t>
+      </w:r>
+      <w:proofErr w:type="spellEnd"/>
+      <w:r>
+        <w:rPr>
+          <w:b/>
+          <w:bCs/>
+        </w:rPr>
+        <w:t xml:space="preserve"> </w:t>
+      </w:r>
+      <w:proofErr w:type="spellStart"/>
+      <w:r>
+        <w:rPr>
+          <w:b/>
+          <w:bCs/>
+        </w:rPr>
+        <w:t>element</w:t>
+      </w:r>
+      <w:proofErr w:type="spellEnd"/>
+      <w:r>
+        <w:rPr>
+          <w:b/>
+          <w:bCs/>
+        </w:rPr>
+        <w:t xml:space="preserve">, String valor, String </w:t>
+      </w:r>
+      <w:proofErr w:type="spellStart"/>
+      <w:r>
+        <w:rPr>
+          <w:b/>
+          <w:bCs/>
+        </w:rPr>
+        <w:t>regla,Integer</w:t>
+      </w:r>
+      <w:proofErr w:type="spellEnd"/>
+      <w:r>
+        <w:rPr>
+          <w:b/>
+          <w:bCs/>
+        </w:rPr>
+        <w:t xml:space="preserve"> </w:t>
+      </w:r>
+      <w:proofErr w:type="spellStart"/>
+      <w:r>
+        <w:rPr>
+          <w:b/>
+          <w:bCs/>
+        </w:rPr>
+        <w:t>relNodo</w:t>
+      </w:r>
+      <w:proofErr w:type="spellEnd"/>
+      <w:r>
+        <w:rPr>
+          <w:b/>
+          <w:bCs/>
+        </w:rPr>
+        <w:t>)</w:t>
+      </w:r>
+      <w:r>
+        <w:rPr>
+          <w:b/>
+          <w:bCs/>
+        </w:rPr>
+        <w:t>:</w:t>
+      </w:r>
+    </w:p>
+    <w:p>
+      <w:r>
+        <w:t>Recoge si un paso es un desplazamiento, el elemento de la cadena que se haya podido leer en ese paso, el elemento procesado en ese paso , el valor del paso</w:t>
+      </w:r>
+      <w:r>
+        <w:t>,</w:t>
+      </w:r>
+      <w:r>
+        <w:t xml:space="preserve"> la regla que puede tener ese paso</w:t>
+      </w:r>
+      <w:r>
+        <w:t xml:space="preserve"> y el nodo con el que se relaciona</w:t>
+      </w:r>
+      <w:r>
+        <w:t xml:space="preserve">. Se usa para nodos </w:t>
+      </w:r>
+      <w:r>
+        <w:t>con un único nodo relacionado como en el caso de los traductores ascendentes</w:t>
+      </w:r>
+      <w:r>
+        <w:t>.</w:t>
+      </w:r>
+    </w:p>
+    <w:p>
+      <w:r>
+        <w:t xml:space="preserve">Crea un conjunto de Integer y añade el nodo relacionado. </w:t>
+      </w:r>
+      <w:r>
+        <w:t xml:space="preserve">Si se ha procesado un terminal se saca de la cadena de pendientes. Se convierte la cadena de pendientes a String. </w:t>
+      </w:r>
+    </w:p>
+    <w:p>
+      <w:r>
+        <w:t>Si el paso era un desplazamiento y el tipo de traductor era descendente el tipo de paso será “</w:t>
+      </w:r>
+      <w:proofErr w:type="spellStart"/>
+      <w:r>
+        <w:t>despDes</w:t>
+      </w:r>
+      <w:proofErr w:type="spellEnd"/>
+      <w:r>
+        <w:t xml:space="preserve">”. Crea un paso. </w:t>
+      </w:r>
+    </w:p>
+    <w:p>
+      <w:r>
+        <w:lastRenderedPageBreak/>
+        <w:t>Si el paso era un desplazamiento y el tipo de traductor era ascendente el tipo de paso será “</w:t>
+      </w:r>
+      <w:proofErr w:type="spellStart"/>
+      <w:r>
+        <w:t>desplazamineto</w:t>
+      </w:r>
+      <w:proofErr w:type="spellEnd"/>
+      <w:r>
+        <w:t xml:space="preserve">”. Crea un paso. </w:t>
+      </w:r>
+    </w:p>
+    <w:p>
+      <w:r>
+        <w:t>Si el paso no era un desplazamiento y el tipo de traductor era descendente el tipo de paso será “</w:t>
+      </w:r>
+      <w:proofErr w:type="spellStart"/>
+      <w:r>
+        <w:t>derivacion</w:t>
+      </w:r>
+      <w:proofErr w:type="spellEnd"/>
+      <w:r>
+        <w:t xml:space="preserve">”. Crea un paso. </w:t>
+      </w:r>
+    </w:p>
+    <w:p>
+      <w:r>
+        <w:t>Si el paso no era un desplazamiento y el tipo de traductor era ascendente el tipo de paso será “</w:t>
+      </w:r>
+      <w:proofErr w:type="spellStart"/>
+      <w:r>
+        <w:t>reduccion</w:t>
+      </w:r>
+      <w:proofErr w:type="spellEnd"/>
+      <w:r>
+        <w:t xml:space="preserve">”. Crea un paso. </w:t>
+      </w:r>
+    </w:p>
+    <w:p>
+      <w:r>
+        <w:t>Añade a la lista de pasos el paso creado y aumenta el contador de pasos.</w:t>
+      </w:r>
+    </w:p>
+    <w:p>
+      <w:r>
+        <w:t>Devuelve el paso creado.</w:t>
+      </w:r>
+    </w:p>
+    <w:p>
+      <w:pPr>
+        <w:rPr>
+          <w:b/>
+          <w:bCs/>
+        </w:rPr>
+      </w:pPr>
+    </w:p>
+    <w:p>
+      <w:pPr>
+        <w:rPr>
+          <w:b/>
+          <w:bCs/>
+        </w:rPr>
+      </w:pPr>
+      <w:r>
+        <w:rPr>
+          <w:b/>
+          <w:bCs/>
+        </w:rPr>
+        <w:t xml:space="preserve">public Boolean </w:t>
+      </w:r>
+      <w:proofErr w:type="spellStart"/>
+      <w:r>
+        <w:rPr>
+          <w:b/>
+          <w:bCs/>
+        </w:rPr>
+        <w:t>writeXML</w:t>
+      </w:r>
+      <w:proofErr w:type="spellEnd"/>
+      <w:r>
+        <w:rPr>
+          <w:b/>
+          <w:bCs/>
+        </w:rPr>
+        <w:t>()</w:t>
+      </w:r>
+      <w:r>
+        <w:rPr>
+          <w:b/>
+          <w:bCs/>
+        </w:rPr>
+        <w:t>:</w:t>
+      </w:r>
+    </w:p>
+    <w:p>
+      <w:r>
+        <w:t>C</w:t>
+      </w:r>
+      <w:r>
+        <w:t>rea</w:t>
+      </w:r>
+      <w:r>
+        <w:t xml:space="preserve"> el archivo XML.</w:t>
+      </w:r>
+    </w:p>
+    <w:p>
+      <w:pPr>
+        <w:rPr>
+          <w:b/>
+          <w:bCs/>
+        </w:rPr>
+      </w:pPr>
+      <w:r>
+        <w:rPr>
+          <w:b/>
+          <w:bCs/>
+        </w:rPr>
+        <w:t xml:space="preserve">public String </w:t>
+      </w:r>
+      <w:proofErr w:type="spellStart"/>
+      <w:r>
+        <w:rPr>
+          <w:b/>
+          <w:bCs/>
+        </w:rPr>
+        <w:t>removeActions</w:t>
+      </w:r>
+      <w:proofErr w:type="spellEnd"/>
+      <w:r>
+        <w:rPr>
+          <w:b/>
+          <w:bCs/>
+        </w:rPr>
+        <w:t xml:space="preserve">(String </w:t>
+      </w:r>
+      <w:proofErr w:type="spellStart"/>
+      <w:r>
+        <w:rPr>
+          <w:b/>
+          <w:bCs/>
+        </w:rPr>
+        <w:t>production</w:t>
+      </w:r>
+      <w:proofErr w:type="spellEnd"/>
+      <w:r>
+        <w:rPr>
+          <w:b/>
+          <w:bCs/>
+        </w:rPr>
+        <w:t>)</w:t>
+      </w:r>
+      <w:r>
+        <w:rPr>
+          <w:b/>
+          <w:bCs/>
+        </w:rPr>
+        <w:t>:</w:t>
+      </w:r>
+    </w:p>
+    <w:p>
+      <w:r>
+        <w:t>Dada una producción elimina las acciones y los símbolos recursivos.</w:t>
+      </w:r>
+    </w:p>
+    <w:p>
+      <w:r>
+        <w:t>Se separa la producción y por cada símbolo si no es una acción, si pertenece a los antecedentes se añade al resultado , si no pertenece se añade al resultado la parte del símbolo que termina cuando empiezan los dígitos.</w:t>
+      </w:r>
+    </w:p>
+    <w:p>
+      <w:pPr>
+        <w:rPr>
+          <w:b/>
+          <w:bCs/>
+        </w:rPr>
+      </w:pPr>
+      <w:r>
+        <w:rPr>
+          <w:b/>
+          <w:bCs/>
+        </w:rPr>
+        <w:t xml:space="preserve">public String </w:t>
+      </w:r>
+      <w:proofErr w:type="spellStart"/>
+      <w:r>
+        <w:rPr>
+          <w:b/>
+          <w:bCs/>
+        </w:rPr>
+        <w:t>removeOnlyActions</w:t>
+      </w:r>
+      <w:proofErr w:type="spellEnd"/>
+      <w:r>
+        <w:rPr>
+          <w:b/>
+          <w:bCs/>
+        </w:rPr>
+        <w:t xml:space="preserve">(String </w:t>
+      </w:r>
+      <w:proofErr w:type="spellStart"/>
+      <w:r>
+        <w:rPr>
+          <w:b/>
+          <w:bCs/>
+        </w:rPr>
+        <w:t>production</w:t>
+      </w:r>
+      <w:proofErr w:type="spellEnd"/>
+      <w:r>
+        <w:rPr>
+          <w:b/>
+          <w:bCs/>
+        </w:rPr>
+        <w:t>)</w:t>
+      </w:r>
+      <w:r>
+        <w:rPr>
+          <w:b/>
+          <w:bCs/>
+        </w:rPr>
+        <w:t>:</w:t>
+      </w:r>
+    </w:p>
+    <w:p>
+      <w:r>
+        <w:t>Dada una producción elimina las acciones.</w:t>
+      </w:r>
+    </w:p>
+    <w:p>
+      <w:pPr>
+        <w:rPr>
+          <w:b/>
+          <w:bCs/>
+        </w:rPr>
+      </w:pPr>
+      <w:r>
+        <w:t>Se separa la producción y por cada símbolo si no es una acción se añade al resultado.</w:t>
+      </w:r>
+    </w:p>
+    <w:p>
+      <w:pPr>
+        <w:rPr>
+          <w:b/>
+          <w:bCs/>
+        </w:rPr>
+      </w:pPr>
+      <w:r>
+        <w:rPr>
+          <w:b/>
+          <w:bCs/>
+        </w:rPr>
+        <w:t xml:space="preserve">private Integer </w:t>
+      </w:r>
+      <w:proofErr w:type="spellStart"/>
+      <w:r>
+        <w:rPr>
+          <w:b/>
+          <w:bCs/>
+        </w:rPr>
+        <w:t>getNumberIndex</w:t>
+      </w:r>
+      <w:proofErr w:type="spellEnd"/>
+      <w:r>
+        <w:rPr>
+          <w:b/>
+          <w:bCs/>
+        </w:rPr>
+        <w:t>(String symbol)</w:t>
+      </w:r>
+      <w:r>
+        <w:rPr>
+          <w:b/>
+          <w:bCs/>
+        </w:rPr>
+        <w:t>:</w:t>
+      </w:r>
+    </w:p>
+    <w:p>
+      <w:r>
+        <w:t>De</w:t>
+      </w:r>
+      <w:r>
+        <w:t>vuelve el índice donde empiezan los dígitos en un símbolo recursivo.</w:t>
+      </w:r>
+    </w:p>
+    <w:p>
+      <w:r>
+        <w:t>Por cada letra se suma uno hasta que se detecta un digito.</w:t>
+      </w:r>
+    </w:p>
+    <w:p>
+      <w:pPr>
+        <w:rPr>
+          <w:b/>
+          <w:bCs/>
+        </w:rPr>
+      </w:pPr>
+      <w:r>
+        <w:rPr>
+          <w:b/>
+          <w:bCs/>
+        </w:rPr>
+        <w:t xml:space="preserve">private void </w:t>
+      </w:r>
+      <w:proofErr w:type="spellStart"/>
+      <w:r>
+        <w:rPr>
+          <w:b/>
+          <w:bCs/>
+        </w:rPr>
+        <w:t>readFile</w:t>
+      </w:r>
+      <w:proofErr w:type="spellEnd"/>
+      <w:r>
+        <w:rPr>
+          <w:b/>
+          <w:bCs/>
+        </w:rPr>
+        <w:t>():</w:t>
+      </w:r>
+    </w:p>
+    <w:p>
+      <w:r>
+        <w:t>Lee y guarda la gramática desde un archivo de texto.</w:t>
+      </w:r>
+    </w:p>
+    <w:p>
+      <w:r>
+        <w:t>Por cada línea la separa en antecedente y producciones y se separa las producciones. Se añade el antecedente a la lista si no está y se guarda en el mapa de la gramática con acciones una lista nueva con el antecedente como clave. Se añaden cada producción a la lista anteriormente mencionada.</w:t>
+      </w:r>
+    </w:p>
+    <w:p>
+      <w:pPr>
+        <w:rPr>
+          <w:b/>
+          <w:bCs/>
+        </w:rPr>
+      </w:pPr>
+      <w:r>
+        <w:rPr>
+          <w:b/>
+          <w:bCs/>
+        </w:rPr>
+        <w:t xml:space="preserve">public void </w:t>
+      </w:r>
+      <w:proofErr w:type="spellStart"/>
+      <w:r>
+        <w:rPr>
+          <w:b/>
+          <w:bCs/>
+        </w:rPr>
+        <w:t>writeTraductor</w:t>
+      </w:r>
+      <w:proofErr w:type="spellEnd"/>
+      <w:r>
+        <w:rPr>
+          <w:b/>
+          <w:bCs/>
+        </w:rPr>
+        <w:t>()</w:t>
+      </w:r>
+      <w:r>
+        <w:rPr>
+          <w:b/>
+          <w:bCs/>
+        </w:rPr>
+        <w:t>:</w:t>
+      </w:r>
+    </w:p>
+    <w:p>
+      <w:r>
+        <w:t>E</w:t>
+      </w:r>
+      <w:r>
+        <w:t>scribe</w:t>
+      </w:r>
+      <w:r>
+        <w:t xml:space="preserve"> la parte de &lt;traductor</w:t>
+      </w:r>
+      <w:r>
+        <w:t>&gt; y</w:t>
+      </w:r>
+      <w:r>
+        <w:t xml:space="preserve"> &lt;cadena&gt; del XML.</w:t>
+      </w:r>
+    </w:p>
+    <w:p>
+      <w:r>
+        <w:t xml:space="preserve">Se crea la etiqueta “traductor” y se añade a la etiqueta </w:t>
+      </w:r>
+      <w:proofErr w:type="spellStart"/>
+      <w:r>
+        <w:t>espec</w:t>
+      </w:r>
+      <w:proofErr w:type="spellEnd"/>
+      <w:r>
+        <w:t xml:space="preserve">. Se crea la etiqueta “tipo” y se añade a traductor, después se añade el texto “Descendente” a tipo. Por cada antecedente , por cada producción se añade la regla. Cuando se han añadido todas las reglas se crea la etiqueta “cadena” y se añade a </w:t>
+      </w:r>
+      <w:proofErr w:type="spellStart"/>
+      <w:r>
+        <w:t>espec</w:t>
+      </w:r>
+      <w:proofErr w:type="spellEnd"/>
+      <w:r>
+        <w:t xml:space="preserve">, por </w:t>
+      </w:r>
+      <w:r>
+        <w:t>último,</w:t>
+      </w:r>
+      <w:r>
+        <w:t xml:space="preserve"> se añade el texto de la cadena de entrada a cadena.</w:t>
+      </w:r>
+    </w:p>
+    <w:p>
+      <w:pPr>
+        <w:rPr>
+          <w:b/>
+          <w:bCs/>
+        </w:rPr>
+      </w:pPr>
+      <w:r>
+        <w:rPr>
+          <w:b/>
+          <w:bCs/>
+        </w:rPr>
+        <w:lastRenderedPageBreak/>
+        <w:t xml:space="preserve">private void </w:t>
+      </w:r>
+      <w:proofErr w:type="spellStart"/>
+      <w:r>
+        <w:rPr>
+          <w:b/>
+          <w:bCs/>
+        </w:rPr>
+        <w:t>addRule</w:t>
+      </w:r>
+      <w:proofErr w:type="spellEnd"/>
+      <w:r>
+        <w:rPr>
+          <w:b/>
+          <w:bCs/>
+        </w:rPr>
+        <w:t xml:space="preserve">(String </w:t>
+      </w:r>
+      <w:proofErr w:type="spellStart"/>
+      <w:r>
+        <w:rPr>
+          <w:b/>
+          <w:bCs/>
+        </w:rPr>
+        <w:t>antecedent</w:t>
+      </w:r>
+      <w:proofErr w:type="spellEnd"/>
+      <w:r>
+        <w:rPr>
+          <w:b/>
+          <w:bCs/>
+        </w:rPr>
+        <w:t xml:space="preserve"> ,String </w:t>
+      </w:r>
+      <w:proofErr w:type="spellStart"/>
+      <w:r>
+        <w:rPr>
+          <w:b/>
+          <w:bCs/>
+        </w:rPr>
+        <w:t>production,Element</w:t>
+      </w:r>
+      <w:proofErr w:type="spellEnd"/>
+      <w:r>
+        <w:rPr>
+          <w:b/>
+          <w:bCs/>
+        </w:rPr>
+        <w:t xml:space="preserve"> traductor):</w:t>
+      </w:r>
+    </w:p>
+    <w:p>
+      <w:r>
+        <w:t xml:space="preserve"> </w:t>
+      </w:r>
+      <w:r>
+        <w:t>Dado un antecedente , una producción y la etiqueta a la que añadir la regla , añade una regla al xml.</w:t>
+      </w:r>
+    </w:p>
+    <w:p>
+      <w:r>
+        <w:t>Forma el id de la regla añadiendo a “R” el contador de las reglas.</w:t>
+      </w:r>
+      <w:r>
+        <w:t xml:space="preserve"> </w:t>
+      </w:r>
+      <w:r>
+        <w:t xml:space="preserve">Añade al mapa de </w:t>
+      </w:r>
+      <w:proofErr w:type="spellStart"/>
+      <w:r>
+        <w:t>ruleIds</w:t>
+      </w:r>
+      <w:proofErr w:type="spellEnd"/>
+      <w:r>
+        <w:t xml:space="preserve"> la regla con el id de la regla como clave. Crea la etiqueta “regla” y la añade a la etiqueta traductor, después le añade un atributo “id” con el id y recoge las acciones semánticas de la regla. Por cada acción semántica: </w:t>
+      </w:r>
+    </w:p>
+    <w:p>
+      <w:pPr>
+        <w:ind w:left="708"/>
+      </w:pPr>
+      <w:r>
+        <w:t>crea una etiqueta “</w:t>
+      </w:r>
+      <w:proofErr w:type="spellStart"/>
+      <w:r>
+        <w:t>accionSemantica</w:t>
+      </w:r>
+      <w:proofErr w:type="spellEnd"/>
+      <w:r>
+        <w:t>”, la añade a la etiqueta de regla, obtiene la posición de la acción semántica a la regla para crear un atributo ”</w:t>
+      </w:r>
+      <w:proofErr w:type="spellStart"/>
+      <w:r>
+        <w:t>pos</w:t>
+      </w:r>
+      <w:proofErr w:type="spellEnd"/>
+      <w:r>
+        <w:t xml:space="preserve">” con el valor obtenido. Añade como texto la acción semántica y si la acción </w:t>
+      </w:r>
+      <w:r>
+        <w:t>está</w:t>
+      </w:r>
+      <w:r>
+        <w:t xml:space="preserve"> en el medio de la regla se añade una etiqueta “intermedio” con el texto sí.</w:t>
+      </w:r>
+    </w:p>
+    <w:p>
+      <w:r>
+        <w:t>Añade los símbolos de la producción. Y suma uno al contador de reglas.</w:t>
+      </w:r>
+    </w:p>
+    <w:p>
+      <w:pPr>
+        <w:ind w:left="708" w:hanging="708"/>
+        <w:rPr>
+          <w:b/>
+        </w:rPr>
+      </w:pPr>
+      <w:r>
+        <w:rPr>
+          <w:b/>
+        </w:rPr>
+        <w:t xml:space="preserve">private ArrayList&lt;String&gt; </w:t>
+      </w:r>
+      <w:proofErr w:type="spellStart"/>
+      <w:r>
+        <w:rPr>
+          <w:b/>
+        </w:rPr>
+        <w:t>actions</w:t>
+      </w:r>
+      <w:proofErr w:type="spellEnd"/>
+      <w:r>
+        <w:rPr>
+          <w:b/>
+        </w:rPr>
+        <w:t xml:space="preserve">(String </w:t>
+      </w:r>
+      <w:proofErr w:type="spellStart"/>
+      <w:r>
+        <w:rPr>
+          <w:b/>
+        </w:rPr>
+        <w:t>production</w:t>
+      </w:r>
+      <w:proofErr w:type="spellEnd"/>
+      <w:r>
+        <w:rPr>
+          <w:b/>
+        </w:rPr>
+        <w:t>):</w:t>
+      </w:r>
+    </w:p>
+    <w:p>
+      <w:r>
+        <w:t>Dada una producción devuelve todas las acciones en ella.</w:t>
+      </w:r>
+    </w:p>
+    <w:p>
+      <w:r>
+        <w:t>Separa la producción en símbolos y por cada símbolo si es una acción la añade a la lista que va a devolver.</w:t>
+      </w:r>
+    </w:p>
+    <w:p>
+      <w:pPr>
+        <w:rPr>
+          <w:b/>
+        </w:rPr>
+      </w:pPr>
+      <w:r>
+        <w:rPr>
+          <w:b/>
+        </w:rPr>
+        <w:t xml:space="preserve">private Integer </w:t>
+      </w:r>
+      <w:proofErr w:type="spellStart"/>
+      <w:r>
+        <w:rPr>
+          <w:b/>
+        </w:rPr>
+        <w:t>getPos</w:t>
+      </w:r>
+      <w:proofErr w:type="spellEnd"/>
+      <w:r>
+        <w:rPr>
+          <w:b/>
+        </w:rPr>
+        <w:t xml:space="preserve">(String </w:t>
+      </w:r>
+      <w:proofErr w:type="spellStart"/>
+      <w:r>
+        <w:rPr>
+          <w:b/>
+        </w:rPr>
+        <w:t>action</w:t>
+      </w:r>
+      <w:proofErr w:type="spellEnd"/>
+      <w:r>
+        <w:rPr>
+          <w:b/>
+        </w:rPr>
+        <w:t xml:space="preserve">, String </w:t>
+      </w:r>
+      <w:proofErr w:type="spellStart"/>
+      <w:r>
+        <w:rPr>
+          <w:b/>
+        </w:rPr>
+        <w:t>production</w:t>
+      </w:r>
+      <w:proofErr w:type="spellEnd"/>
+      <w:r>
+        <w:rPr>
+          <w:b/>
+        </w:rPr>
+        <w:t>):</w:t>
+      </w:r>
+    </w:p>
+    <w:p>
+      <w:r>
+        <w:t>Dada una acción y una producción devuelve la posición detrás de la que se encuentra la acción.</w:t>
+      </w:r>
+    </w:p>
+    <w:p>
+      <w:r>
+        <w:t>Divide la producción en símbolos y mientras no sean igual a la acción si el símbolo no es una acción se suma uno a la posición y se pasa al siguiente símbolo.</w:t>
+      </w:r>
+    </w:p>
+    <w:p>
+      <w:pPr>
+        <w:rPr>
+          <w:b/>
+        </w:rPr>
+      </w:pPr>
+      <w:r>
+        <w:rPr>
+          <w:b/>
+        </w:rPr>
+        <w:t xml:space="preserve">private void </w:t>
+      </w:r>
+      <w:proofErr w:type="spellStart"/>
+      <w:r>
+        <w:rPr>
+          <w:b/>
+        </w:rPr>
+        <w:t>addSymbols</w:t>
+      </w:r>
+      <w:proofErr w:type="spellEnd"/>
+      <w:r>
+        <w:rPr>
+          <w:b/>
+        </w:rPr>
+        <w:t xml:space="preserve">(String </w:t>
+      </w:r>
+      <w:proofErr w:type="spellStart"/>
+      <w:r>
+        <w:rPr>
+          <w:b/>
+        </w:rPr>
+        <w:t>production</w:t>
+      </w:r>
+      <w:proofErr w:type="spellEnd"/>
+      <w:r>
+        <w:rPr>
+          <w:b/>
+        </w:rPr>
+        <w:t xml:space="preserve">, Element </w:t>
+      </w:r>
+      <w:proofErr w:type="spellStart"/>
+      <w:r>
+        <w:rPr>
+          <w:b/>
+        </w:rPr>
+        <w:t>regla,String</w:t>
+      </w:r>
+      <w:proofErr w:type="spellEnd"/>
+      <w:r>
+        <w:rPr>
+          <w:b/>
+        </w:rPr>
+        <w:t xml:space="preserve"> antecedente):</w:t>
+      </w:r>
+    </w:p>
+    <w:p>
+      <w:r>
+        <w:t>Dada una producción, un antecedente y la etiqueta regla escribe los símbolos de la producción en el xml.</w:t>
+      </w:r>
+    </w:p>
+    <w:p>
+      <w:r>
+        <w:t>Separa la producción en símbolos, por cada símbolo:</w:t>
+      </w:r>
+    </w:p>
+    <w:p>
+      <w:pPr>
+        <w:ind w:left="705"/>
+      </w:pPr>
+      <w:r>
+        <w:t>Si es el primero crea la etiqueta “</w:t>
+      </w:r>
+      <w:proofErr w:type="spellStart"/>
+      <w:r>
+        <w:t>simbolo</w:t>
+      </w:r>
+      <w:proofErr w:type="spellEnd"/>
+      <w:r>
+        <w:t>” , la añade a regla , crea la etiqueta “valor” y la añade a símbolo. Si es la primera producción de la regla le añade a valor el antecedente si no añade “|”. Por último, crea la etiqueta “terminal”, la añade a símbolo y le añade el texto “false”.</w:t>
+      </w:r>
+    </w:p>
+    <w:p>
+      <w:pPr>
+        <w:ind w:left="705"/>
+      </w:pPr>
+      <w:r>
+        <w:t>Si el símbolo no es una acción crea la etiqueta “</w:t>
+      </w:r>
+      <w:proofErr w:type="spellStart"/>
+      <w:r>
+        <w:t>simbolo</w:t>
+      </w:r>
+      <w:proofErr w:type="spellEnd"/>
+      <w:r>
+        <w:t>” , la añade a regla , crea la etiqueta “valor” y la añade a símbolo. Le añade a valor el símbolo. Crea la etiqueta “terminal”, la añade a símbolo y le añade el texto “false” si la primera letra es mayúscula y “true” si no.</w:t>
+      </w:r>
+    </w:p>
+    <w:p>
+      <w:pPr>
+        <w:rPr>
+          <w:b/>
+        </w:rPr>
+      </w:pPr>
+      <w:r>
+        <w:rPr>
+          <w:b/>
+        </w:rPr>
+        <w:t xml:space="preserve">private void </w:t>
+      </w:r>
+      <w:proofErr w:type="spellStart"/>
+      <w:r>
+        <w:rPr>
+          <w:b/>
+        </w:rPr>
+        <w:t>writeArbol</w:t>
+      </w:r>
+      <w:proofErr w:type="spellEnd"/>
+      <w:r>
+        <w:rPr>
+          <w:b/>
+        </w:rPr>
+        <w:t>(</w:t>
+      </w:r>
+      <w:r>
+        <w:rPr>
+          <w:b/>
+        </w:rPr>
+        <w:t>Integer altura</w:t>
+      </w:r>
+      <w:r>
+        <w:rPr>
+          <w:b/>
+        </w:rPr>
+        <w:t>)</w:t>
+      </w:r>
+      <w:r>
+        <w:rPr>
+          <w:b/>
+        </w:rPr>
+        <w:t>:</w:t>
+      </w:r>
+    </w:p>
+    <w:p>
+      <w:r>
+        <w:t xml:space="preserve">Escribe la </w:t>
+      </w:r>
+      <w:r>
+        <w:t>parte de &lt;</w:t>
+      </w:r>
+      <w:proofErr w:type="spellStart"/>
+      <w:r>
+        <w:t>arbol</w:t>
+      </w:r>
+      <w:proofErr w:type="spellEnd"/>
+      <w:r>
+        <w:t>&gt; del xml.</w:t>
+      </w:r>
+    </w:p>
+    <w:p>
+      <w:r>
+        <w:t xml:space="preserve">Actualiza el nivel de los nodos y recoge la altura del árbol. </w:t>
+      </w:r>
+      <w:r>
+        <w:t xml:space="preserve">Crea la etiqueta árbol y la añade al documento. Crea la etiqueta </w:t>
+      </w:r>
+      <w:proofErr w:type="spellStart"/>
+      <w:r>
+        <w:t>numNodos</w:t>
+      </w:r>
+      <w:proofErr w:type="spellEnd"/>
+      <w:r>
+        <w:t xml:space="preserve"> y la añade la etiqueta </w:t>
+      </w:r>
+      <w:proofErr w:type="spellStart"/>
+      <w:r>
+        <w:t>arbol</w:t>
+      </w:r>
+      <w:proofErr w:type="spellEnd"/>
+      <w:r>
+        <w:t xml:space="preserve"> con el número de nodos como texto. </w:t>
+      </w:r>
+      <w:r>
+        <w:t xml:space="preserve"> </w:t>
+      </w:r>
+      <w:r>
+        <w:t xml:space="preserve">Crea la etiqueta altura y la añade la etiqueta </w:t>
+      </w:r>
+      <w:proofErr w:type="spellStart"/>
+      <w:r>
+        <w:t>arbol</w:t>
+      </w:r>
+      <w:proofErr w:type="spellEnd"/>
+      <w:r>
+        <w:t xml:space="preserve"> con la altura del árbol como texto. Por cada nodo en la lista de nodos:</w:t>
+      </w:r>
+    </w:p>
+    <w:p>
+      <w:pPr>
+        <w:ind w:left="705"/>
+      </w:pPr>
+      <w:r>
+        <w:lastRenderedPageBreak/>
+        <w:t xml:space="preserve">Creo la etiqueta nodo y la añado a la etiqueta </w:t>
+      </w:r>
+      <w:proofErr w:type="spellStart"/>
+      <w:r>
+        <w:t>arbol</w:t>
+      </w:r>
+      <w:proofErr w:type="spellEnd"/>
+      <w:r>
+        <w:t xml:space="preserve"> con un atributo con el id del nodo. Creo la etiqueta elemento y la añado a la etiqueta nodo con el elemento del nodo como texto, creo la etiqueta nivel y la añado a la etiqueta nodo con el nivel del nodo como texto, creo la etiqueta terminal y la añado a la etiqueta nodo con true si es un terminal y false si no como texto.</w:t>
+      </w:r>
+    </w:p>
+    <w:p>
+      <w:pPr>
+        <w:rPr>
+          <w:b/>
+        </w:rPr>
+      </w:pPr>
+      <w:r>
+        <w:rPr>
+          <w:b/>
+        </w:rPr>
+        <w:t xml:space="preserve">private void </w:t>
+      </w:r>
+      <w:proofErr w:type="spellStart"/>
+      <w:r>
+        <w:rPr>
+          <w:b/>
+        </w:rPr>
+        <w:t>writeContenido</w:t>
+      </w:r>
+      <w:proofErr w:type="spellEnd"/>
+      <w:r>
+        <w:rPr>
+          <w:b/>
+        </w:rPr>
+        <w:t>()</w:t>
+      </w:r>
+      <w:r>
+        <w:rPr>
+          <w:b/>
+        </w:rPr>
+        <w:t>:</w:t>
+      </w:r>
+    </w:p>
+    <w:p>
+      <w:r>
+        <w:t>E</w:t>
+      </w:r>
+      <w:r>
+        <w:t>scribe</w:t>
+      </w:r>
+      <w:r>
+        <w:t xml:space="preserve"> la parte de &lt;contenido&gt; del xml.</w:t>
+      </w:r>
+    </w:p>
+    <w:p>
+      <w:r>
+        <w:t>Crea la etiqueta contenido y la añade al documento. Por cada paso de la lista pasos:</w:t>
+      </w:r>
+    </w:p>
+    <w:p>
+      <w:r>
+        <w:t xml:space="preserve"> </w:t>
+      </w:r>
+      <w:r>
+        <w:t>Crea la etiqueta paso y la añade a contenido con un atributo id. Crea la etiqueta tipo y la añade a contenido con el texto del tipo de paso, Si el paso tiene regla:</w:t>
+      </w:r>
+    </w:p>
+    <w:p>
+      <w:pPr>
+        <w:ind w:left="705"/>
+      </w:pPr>
+      <w:r>
+        <w:t xml:space="preserve">Crea la etiqueta </w:t>
+      </w:r>
+      <w:proofErr w:type="spellStart"/>
+      <w:r>
+        <w:t>nuevaRegla</w:t>
+      </w:r>
+      <w:proofErr w:type="spellEnd"/>
+      <w:r>
+        <w:t xml:space="preserve"> y la añade a paso con un atributo </w:t>
+      </w:r>
+      <w:proofErr w:type="spellStart"/>
+      <w:r>
+        <w:t>refRegla</w:t>
+      </w:r>
+      <w:proofErr w:type="spellEnd"/>
+      <w:r>
+        <w:t xml:space="preserve"> con el id de la regla y la regla como texto.</w:t>
+      </w:r>
+      <w:r>
+        <w:t xml:space="preserve"> </w:t>
+      </w:r>
+      <w:r>
+        <w:t xml:space="preserve">Crea la etiqueta </w:t>
+      </w:r>
+      <w:proofErr w:type="spellStart"/>
+      <w:r>
+        <w:t>widthRegla</w:t>
+      </w:r>
+      <w:proofErr w:type="spellEnd"/>
+      <w:r>
+        <w:t xml:space="preserve"> y la añade a paso con el ancho de la regla como texto.</w:t>
+      </w:r>
+    </w:p>
+    <w:p>
+      <w:r>
+        <w:t>Crea la etiqueta cadena y la añade a paso.</w:t>
+      </w:r>
+      <w:r>
+        <w:t xml:space="preserve"> </w:t>
+      </w:r>
+      <w:r>
+        <w:t xml:space="preserve">Crea la etiqueta </w:t>
+      </w:r>
+      <w:proofErr w:type="spellStart"/>
+      <w:r>
+        <w:t>leido</w:t>
+      </w:r>
+      <w:proofErr w:type="spellEnd"/>
+      <w:r>
+        <w:t xml:space="preserve"> y la añade a cadena con la cadena leído como texto. Crea la etiqueta pendiente y la añade a cadena con la cadena pendiente como texto. Crea la etiqueta elemento y la añade a paso con el elemento del paso como texto.</w:t>
+      </w:r>
+      <w:r>
+        <w:t xml:space="preserve"> Si tiene nodos relacionados</w:t>
+      </w:r>
+      <w:r>
+        <w:t xml:space="preserve"> </w:t>
+      </w:r>
+      <w:r>
+        <w:t>c</w:t>
+      </w:r>
+      <w:r>
+        <w:t xml:space="preserve">rea la etiqueta </w:t>
+      </w:r>
+      <w:r>
+        <w:t>relNodos</w:t>
+      </w:r>
+      <w:r>
+        <w:t xml:space="preserve"> y la añade a paso con </w:t>
+      </w:r>
+      <w:r>
+        <w:t>los</w:t>
+      </w:r>
+      <w:r>
+        <w:t xml:space="preserve"> </w:t>
+      </w:r>
+      <w:proofErr w:type="spellStart"/>
+      <w:r>
+        <w:t>ids</w:t>
+      </w:r>
+      <w:proofErr w:type="spellEnd"/>
+      <w:r>
+        <w:t xml:space="preserve"> de los nodos relacionados</w:t>
+      </w:r>
+      <w:r>
+        <w:t xml:space="preserve"> del paso como texto</w:t>
+      </w:r>
+      <w:r>
+        <w:t>.</w:t>
+      </w:r>
+      <w:r>
+        <w:t xml:space="preserve"> Crea la etiqueta valor y la añade a paso con el valor del paso como texto. Si tiene nodos que cambien de valor por él:</w:t>
+      </w:r>
+    </w:p>
+    <w:p>
+      <w:pPr>
+        <w:ind w:left="705"/>
+      </w:pPr>
+      <w:r>
+        <w:t xml:space="preserve">Crea la etiqueta </w:t>
+      </w:r>
+      <w:proofErr w:type="spellStart"/>
+      <w:r>
+        <w:t>accionSemanticaEjecutada</w:t>
+      </w:r>
+      <w:proofErr w:type="spellEnd"/>
+      <w:r>
+        <w:t xml:space="preserve"> y la añade a paso. Por cada nodo que cambia de valor:</w:t>
+      </w:r>
+    </w:p>
+    <w:p>
+      <w:pPr>
+        <w:ind w:left="1410"/>
+      </w:pPr>
+      <w:r>
+        <w:t xml:space="preserve">Crea la etiqueta nodo y la añade a </w:t>
+      </w:r>
+      <w:proofErr w:type="spellStart"/>
+      <w:r>
+        <w:t>accionSemanticaEjecutada</w:t>
+      </w:r>
+      <w:proofErr w:type="spellEnd"/>
+      <w:r>
+        <w:t xml:space="preserve">. Crea la etiqueta </w:t>
+      </w:r>
+      <w:proofErr w:type="spellStart"/>
+      <w:r>
+        <w:t>refNodo</w:t>
+      </w:r>
+      <w:proofErr w:type="spellEnd"/>
+      <w:r>
+        <w:t xml:space="preserve"> y la añade a nodo con el id del nod</w:t>
+      </w:r>
+      <w:r>
+        <w:t>o</w:t>
+      </w:r>
+      <w:r>
+        <w:t xml:space="preserve"> que cambia. Crea la etiqueta atributos y la añade a nodo con el valor al que cambia el nodo.</w:t>
+      </w:r>
+    </w:p>
+    <w:p/>
+    <w:p>
+      <w:pPr>
+        <w:rPr>
+          <w:b/>
+          <w:bCs/>
+        </w:rPr>
+      </w:pPr>
+      <w:r>
+        <w:rPr>
+          <w:b/>
+          <w:bCs/>
+        </w:rPr>
+        <w:t xml:space="preserve">private String </w:t>
+      </w:r>
+      <w:proofErr w:type="spellStart"/>
+      <w:r>
+        <w:rPr>
+          <w:b/>
+          <w:bCs/>
+        </w:rPr>
+        <w:t>writeRelNodes</w:t>
+      </w:r>
+      <w:proofErr w:type="spellEnd"/>
+      <w:r>
+        <w:rPr>
+          <w:b/>
+          <w:bCs/>
+        </w:rPr>
+        <w:t>(</w:t>
+      </w:r>
+      <w:proofErr w:type="spellStart"/>
+      <w:r>
+        <w:rPr>
+          <w:b/>
+          <w:bCs/>
+        </w:rPr>
+        <w:t>HashSet</w:t>
+      </w:r>
+      <w:proofErr w:type="spellEnd"/>
+      <w:r>
+        <w:rPr>
+          <w:b/>
+          <w:bCs/>
+        </w:rPr>
+        <w:t xml:space="preserve">&lt;Integer&gt; </w:t>
+      </w:r>
+      <w:proofErr w:type="spellStart"/>
+      <w:r>
+        <w:rPr>
+          <w:b/>
+          <w:bCs/>
+        </w:rPr>
+        <w:t>relNodo</w:t>
+      </w:r>
+      <w:proofErr w:type="spellEnd"/>
+      <w:r>
+        <w:rPr>
+          <w:b/>
+          <w:bCs/>
+        </w:rPr>
+        <w:t>)</w:t>
+      </w:r>
+      <w:r>
+        <w:rPr>
+          <w:b/>
+          <w:bCs/>
+        </w:rPr>
+        <w:t>:</w:t>
+      </w:r>
+    </w:p>
+    <w:p>
+      <w:r>
+        <w:t xml:space="preserve">Convierte un conjunto de </w:t>
+      </w:r>
+      <w:proofErr w:type="spellStart"/>
+      <w:r>
+        <w:t>ids</w:t>
+      </w:r>
+      <w:proofErr w:type="spellEnd"/>
+      <w:r>
+        <w:t xml:space="preserve"> de nodos en una String.</w:t>
+      </w:r>
+    </w:p>
+    <w:p>
+      <w:pPr>
+        <w:rPr>
+          <w:b/>
+          <w:bCs/>
+        </w:rPr>
+      </w:pPr>
+      <w:r>
+        <w:rPr>
+          <w:b/>
+          <w:bCs/>
+        </w:rPr>
+        <w:t xml:space="preserve">private void </w:t>
+      </w:r>
+      <w:proofErr w:type="spellStart"/>
+      <w:r>
+        <w:rPr>
+          <w:b/>
+          <w:bCs/>
+        </w:rPr>
+        <w:t>readChain</w:t>
+      </w:r>
+      <w:proofErr w:type="spellEnd"/>
+      <w:r>
+        <w:rPr>
+          <w:b/>
+          <w:bCs/>
+        </w:rPr>
+        <w:t xml:space="preserve">(String </w:t>
+      </w:r>
+      <w:proofErr w:type="spellStart"/>
+      <w:r>
+        <w:rPr>
+          <w:b/>
+          <w:bCs/>
+        </w:rPr>
+        <w:t>entryChainPath</w:t>
+      </w:r>
+      <w:proofErr w:type="spellEnd"/>
+      <w:r>
+        <w:rPr>
+          <w:b/>
+          <w:bCs/>
+        </w:rPr>
+        <w:t>)</w:t>
+      </w:r>
+      <w:r>
+        <w:rPr>
+          <w:b/>
+          <w:bCs/>
+        </w:rPr>
+        <w:t>:</w:t>
+      </w:r>
+    </w:p>
+    <w:p>
+      <w:r>
+        <w:t>Lee la cadena de entrada de un archivo.</w:t>
+      </w:r>
+    </w:p>
+    <w:p>
+      <w:r>
+        <w:t>Por cada línea del archivo por cada elemento de la cadena (tiene que estar separados por un espacio)</w:t>
+      </w:r>
+      <w:r>
+        <w:t>, lo añade a la pila de cadena pendiente.</w:t>
+      </w:r>
+    </w:p>
+    <w:p>
+      <w:pPr>
+        <w:rPr>
+          <w:b/>
+          <w:bCs/>
+        </w:rPr>
+      </w:pPr>
+      <w:r>
+        <w:rPr>
+          <w:b/>
+          <w:bCs/>
+        </w:rPr>
+        <w:t xml:space="preserve">private String </w:t>
+      </w:r>
+      <w:proofErr w:type="spellStart"/>
+      <w:r>
+        <w:rPr>
+          <w:b/>
+          <w:bCs/>
+        </w:rPr>
+        <w:t>writePendChain</w:t>
+      </w:r>
+      <w:proofErr w:type="spellEnd"/>
+      <w:r>
+        <w:rPr>
+          <w:b/>
+          <w:bCs/>
+        </w:rPr>
+        <w:t>()</w:t>
+      </w:r>
+      <w:r>
+        <w:rPr>
+          <w:b/>
+          <w:bCs/>
+        </w:rPr>
+        <w:t>:</w:t>
+      </w:r>
+    </w:p>
+    <w:p>
+      <w:r>
+        <w:t>Transforma</w:t>
+      </w:r>
+      <w:r>
+        <w:t xml:space="preserve"> la pila de cadena pendiente en un String.</w:t>
+      </w:r>
+    </w:p>
+    <w:p>
+      <w:pPr>
+        <w:rPr>
+          <w:b/>
+          <w:bCs/>
+        </w:rPr>
+      </w:pPr>
+      <w:r>
+        <w:rPr>
+          <w:b/>
+          <w:bCs/>
+        </w:rPr>
+        <w:t xml:space="preserve">private Integer </w:t>
+      </w:r>
+      <w:proofErr w:type="spellStart"/>
+      <w:r>
+        <w:rPr>
+          <w:b/>
+          <w:bCs/>
+        </w:rPr>
+        <w:t>updateNode</w:t>
+      </w:r>
+      <w:proofErr w:type="spellEnd"/>
+      <w:r>
+        <w:rPr>
+          <w:b/>
+          <w:bCs/>
+        </w:rPr>
+        <w:t>()</w:t>
+      </w:r>
+      <w:r>
+        <w:rPr>
+          <w:b/>
+          <w:bCs/>
+        </w:rPr>
+        <w:t>:</w:t>
+      </w:r>
+    </w:p>
+    <w:p>
+      <w:r>
+        <w:t>Actualiza el nivel de los nodos.</w:t>
+      </w:r>
+    </w:p>
+    <w:p>
+      <w:r>
+        <w:t>Recoge la raíz del árbol. Por cada nodo:</w:t>
+      </w:r>
+    </w:p>
+    <w:p>
+      <w:pPr>
+        <w:ind w:left="705"/>
+      </w:pPr>
+      <w:r>
+        <w:lastRenderedPageBreak/>
+        <w:t>Calcula la distancia desde el nodo a la raíz, actualiza el nodo, se queda con el nivel más alto.</w:t>
+      </w:r>
+    </w:p>
+    <w:p>
+      <w:r>
+        <w:t>Devuelve la altura del árbol sintáctico.</w:t>
+      </w:r>
+    </w:p>
+    <w:p>
+      <w:pPr>
+        <w:rPr>
+          <w:b/>
+          <w:bCs/>
+        </w:rPr>
+      </w:pPr>
+      <w:r>
+        <w:rPr>
+          <w:b/>
+          <w:bCs/>
+        </w:rPr>
+        <w:t xml:space="preserve">private Integer </w:t>
+      </w:r>
+      <w:proofErr w:type="spellStart"/>
+      <w:r>
+        <w:rPr>
+          <w:b/>
+          <w:bCs/>
+        </w:rPr>
+        <w:t>distanciaARaiz</w:t>
+      </w:r>
+      <w:proofErr w:type="spellEnd"/>
+      <w:r>
+        <w:rPr>
+          <w:b/>
+          <w:bCs/>
+        </w:rPr>
+        <w:t xml:space="preserve">(Paso </w:t>
+      </w:r>
+      <w:proofErr w:type="spellStart"/>
+      <w:r>
+        <w:rPr>
+          <w:b/>
+          <w:bCs/>
+        </w:rPr>
+        <w:t>raiz</w:t>
+      </w:r>
+      <w:proofErr w:type="spellEnd"/>
+      <w:r>
+        <w:rPr>
+          <w:b/>
+          <w:bCs/>
+        </w:rPr>
+        <w:t xml:space="preserve">, </w:t>
+      </w:r>
+      <w:proofErr w:type="spellStart"/>
+      <w:r>
+        <w:rPr>
+          <w:b/>
+          <w:bCs/>
+        </w:rPr>
+        <w:t>Node</w:t>
+      </w:r>
+      <w:proofErr w:type="spellEnd"/>
+      <w:r>
+        <w:rPr>
+          <w:b/>
+          <w:bCs/>
+        </w:rPr>
+        <w:t xml:space="preserve"> objetivo)</w:t>
+      </w:r>
+      <w:r>
+        <w:rPr>
+          <w:b/>
+          <w:bCs/>
+        </w:rPr>
+        <w:t>:</w:t>
+      </w:r>
       <w:bookmarkStart w:id="0" w:name="_GoBack"/>
       <w:bookmarkEnd w:id="0"/>
+    </w:p>
+    <w:p>
+      <w:r>
+        <w:t>Cuento los nodos padres hasta llegar a la raíz. Devuelve la cantidad de nodos padre.</w:t>
+      </w:r>
     </w:p>
     <w:sectPr>
       <w:pgSz w:w="11906" w:h="16838"/>

</xml_diff>